<commit_message>
updated instructions for getting started with SAMnt.
</commit_message>
<xml_diff>
--- a/vc2013_wx3/Getting started with Visual Studio 2013 Express and wxWidgets 3.docx
+++ b/vc2013_wx3/Getting started with Visual Studio 2013 Express and wxWidgets 3.docx
@@ -89,7 +89,7 @@
                                 <w:color w:val="FFFFFF" w:themeColor="background1"/>
                                 <w:sz w:val="36"/>
                               </w:rPr>
-                              <w:t xml:space="preserve">     Upgrading to Visual Studio 20</w:t>
+                              <w:t xml:space="preserve">     </w:t>
                             </w:r>
                             <w:r>
                               <w:rPr>
@@ -97,25 +97,7 @@
                                 <w:color w:val="FFFFFF" w:themeColor="background1"/>
                                 <w:sz w:val="36"/>
                               </w:rPr>
-                              <w:t xml:space="preserve">13 Express and </w:t>
-                            </w:r>
-                            <w:proofErr w:type="spellStart"/>
-                            <w:r>
-                              <w:rPr>
-                                <w:rFonts w:ascii="Segoe UI Light" w:hAnsi="Segoe UI Light"/>
-                                <w:color w:val="FFFFFF" w:themeColor="background1"/>
-                                <w:sz w:val="36"/>
-                              </w:rPr>
-                              <w:t>wxWidgets</w:t>
-                            </w:r>
-                            <w:proofErr w:type="spellEnd"/>
-                            <w:r>
-                              <w:rPr>
-                                <w:rFonts w:ascii="Segoe UI Light" w:hAnsi="Segoe UI Light"/>
-                                <w:color w:val="FFFFFF" w:themeColor="background1"/>
-                                <w:sz w:val="36"/>
-                              </w:rPr>
-                              <w:t xml:space="preserve"> 3.0.0-rc</w:t>
+                              <w:t xml:space="preserve">SAM Development with </w:t>
                             </w:r>
                             <w:r>
                               <w:rPr>
@@ -123,7 +105,15 @@
                                 <w:color w:val="FFFFFF" w:themeColor="background1"/>
                                 <w:sz w:val="36"/>
                               </w:rPr>
-                              <w:t>2</w:t>
+                              <w:t>Visual Studio 20</w:t>
+                            </w:r>
+                            <w:r>
+                              <w:rPr>
+                                <w:rFonts w:ascii="Segoe UI Light" w:hAnsi="Segoe UI Light"/>
+                                <w:color w:val="FFFFFF" w:themeColor="background1"/>
+                                <w:sz w:val="36"/>
+                              </w:rPr>
+                              <w:t>13 and wxWidgets 3</w:t>
                             </w:r>
                           </w:p>
                         </w:txbxContent>
@@ -178,7 +168,7 @@
                           <w:color w:val="FFFFFF" w:themeColor="background1"/>
                           <w:sz w:val="36"/>
                         </w:rPr>
-                        <w:t>Upgrading to Visual Studio 20</w:t>
+                        <w:t xml:space="preserve">SAM Development with </w:t>
                       </w:r>
                       <w:r>
                         <w:rPr>
@@ -186,25 +176,7 @@
                           <w:color w:val="FFFFFF" w:themeColor="background1"/>
                           <w:sz w:val="36"/>
                         </w:rPr>
-                        <w:t xml:space="preserve">13 Express and </w:t>
-                      </w:r>
-                      <w:proofErr w:type="spellStart"/>
-                      <w:r>
-                        <w:rPr>
-                          <w:rFonts w:ascii="Segoe UI Light" w:hAnsi="Segoe UI Light"/>
-                          <w:color w:val="FFFFFF" w:themeColor="background1"/>
-                          <w:sz w:val="36"/>
-                        </w:rPr>
-                        <w:t>wxWidgets</w:t>
-                      </w:r>
-                      <w:proofErr w:type="spellEnd"/>
-                      <w:r>
-                        <w:rPr>
-                          <w:rFonts w:ascii="Segoe UI Light" w:hAnsi="Segoe UI Light"/>
-                          <w:color w:val="FFFFFF" w:themeColor="background1"/>
-                          <w:sz w:val="36"/>
-                        </w:rPr>
-                        <w:t xml:space="preserve"> 3.0.0-rc</w:t>
+                        <w:t>Visual Studio 20</w:t>
                       </w:r>
                       <w:r>
                         <w:rPr>
@@ -212,7 +184,7 @@
                           <w:color w:val="FFFFFF" w:themeColor="background1"/>
                           <w:sz w:val="36"/>
                         </w:rPr>
-                        <w:t>2</w:t>
+                        <w:t>13 and wxWidgets 3</w:t>
                       </w:r>
                     </w:p>
                   </w:txbxContent>
@@ -304,8 +276,6 @@
         </w:rPr>
         <w:tab/>
       </w:r>
-      <w:bookmarkStart w:id="0" w:name="_GoBack"/>
-      <w:bookmarkEnd w:id="0"/>
       <w:r>
         <w:rPr>
           <w:rFonts w:ascii="Segoe UI Light" w:hAnsi="Segoe UI Light"/>
@@ -337,7 +307,30 @@
           <w:sz w:val="24"/>
         </w:rPr>
         <w:tab/>
-        <w:t>28 October 2013</w:t>
+      </w:r>
+      <w:r>
+        <w:rPr>
+          <w:rFonts w:ascii="Segoe UI Light" w:hAnsi="Segoe UI Light"/>
+          <w:color w:val="808080" w:themeColor="background1" w:themeShade="80"/>
+          <w:sz w:val="24"/>
+        </w:rPr>
+        <w:t>22 January</w:t>
+      </w:r>
+      <w:r>
+        <w:rPr>
+          <w:rFonts w:ascii="Segoe UI Light" w:hAnsi="Segoe UI Light"/>
+          <w:color w:val="808080" w:themeColor="background1" w:themeShade="80"/>
+          <w:sz w:val="24"/>
+        </w:rPr>
+        <w:t xml:space="preserve"> 201</w:t>
+      </w:r>
+      <w:r>
+        <w:rPr>
+          <w:rFonts w:ascii="Segoe UI Light" w:hAnsi="Segoe UI Light"/>
+          <w:color w:val="808080" w:themeColor="background1" w:themeShade="80"/>
+          <w:sz w:val="24"/>
+        </w:rPr>
+        <w:t>4</w:t>
       </w:r>
     </w:p>
     <w:p>
@@ -357,7 +350,21 @@
           <w:rFonts w:ascii="Segoe UI Light" w:hAnsi="Segoe UI Light"/>
           <w:sz w:val="28"/>
         </w:rPr>
-        <w:t xml:space="preserve">Download Visual Studio 2013 Express Edition for Windows Desktop from </w:t>
+        <w:t xml:space="preserve">Download Visual Studio Express </w:t>
+      </w:r>
+      <w:r>
+        <w:rPr>
+          <w:rFonts w:ascii="Segoe UI Light" w:hAnsi="Segoe UI Light"/>
+          <w:sz w:val="28"/>
+        </w:rPr>
+        <w:t xml:space="preserve">2013 </w:t>
+      </w:r>
+      <w:r>
+        <w:rPr>
+          <w:rFonts w:ascii="Segoe UI Light" w:hAnsi="Segoe UI Light"/>
+          <w:sz w:val="28"/>
+        </w:rPr>
+        <w:t xml:space="preserve">for Windows Desktop from </w:t>
       </w:r>
       <w:hyperlink r:id="rId6" w:history="1">
         <w:r>
@@ -366,64 +373,15 @@
             <w:rFonts w:ascii="Segoe UI Light" w:hAnsi="Segoe UI Light"/>
             <w:sz w:val="28"/>
           </w:rPr>
-          <w:t>http://www.microsoft.com/express</w:t>
+          <w:t>http://www.visualstudio.com/en-US/products/visual-studio-express-vs</w:t>
         </w:r>
       </w:hyperlink>
-    </w:p>
-    <w:p>
-      <w:pPr>
-        <w:pStyle w:val="ListParagraph"/>
-        <w:numPr>
-          <w:ilvl w:val="0"/>
-          <w:numId w:val="1"/>
-        </w:numPr>
-        <w:rPr>
-          <w:rFonts w:ascii="Segoe UI Light" w:hAnsi="Segoe UI Light"/>
-          <w:sz w:val="28"/>
-        </w:rPr>
-      </w:pPr>
-      <w:r>
-        <w:rPr>
-          <w:rFonts w:ascii="Segoe UI Light" w:hAnsi="Segoe UI Light"/>
-          <w:sz w:val="28"/>
-        </w:rPr>
-        <w:t>Install VS 2013.  Run VS 2013 and select Help-&gt;About-&gt;Product license information. Sign in or create a Microsoft.com account to obtain a free license.</w:t>
-      </w:r>
-    </w:p>
-    <w:p>
-      <w:pPr>
-        <w:pStyle w:val="ListParagraph"/>
-        <w:numPr>
-          <w:ilvl w:val="0"/>
-          <w:numId w:val="1"/>
-        </w:numPr>
-        <w:rPr>
-          <w:rFonts w:ascii="Segoe UI Light" w:hAnsi="Segoe UI Light"/>
-          <w:sz w:val="28"/>
-        </w:rPr>
-      </w:pPr>
-      <w:r>
-        <w:rPr>
-          <w:rFonts w:ascii="Segoe UI Light" w:hAnsi="Segoe UI Light"/>
-          <w:sz w:val="28"/>
-        </w:rPr>
-        <w:t xml:space="preserve">Download </w:t>
-      </w:r>
-      <w:proofErr w:type="spellStart"/>
-      <w:r>
-        <w:rPr>
-          <w:rFonts w:ascii="Segoe UI Light" w:hAnsi="Segoe UI Light"/>
-          <w:sz w:val="28"/>
-        </w:rPr>
-        <w:t>wxWidgets</w:t>
-      </w:r>
-      <w:proofErr w:type="spellEnd"/>
-      <w:r>
-        <w:rPr>
-          <w:rFonts w:ascii="Segoe UI Light" w:hAnsi="Segoe UI Light"/>
-          <w:sz w:val="28"/>
-        </w:rPr>
-        <w:t xml:space="preserve"> 3.0.0 RC2 (wxWidgets-3.0.0-rc2.zip) from </w:t>
+      <w:r>
+        <w:rPr>
+          <w:rFonts w:ascii="Segoe UI Light" w:hAnsi="Segoe UI Light"/>
+          <w:sz w:val="28"/>
+        </w:rPr>
+        <w:t xml:space="preserve">. Usually it is more reliable to download the .iso disk image, and then use a utility like WinCDEmu to mount the .iso image to a virtual drive.  You can download WinCDEmu from </w:t>
       </w:r>
       <w:hyperlink r:id="rId7" w:history="1">
         <w:r>
@@ -432,9 +390,16 @@
             <w:rFonts w:ascii="Segoe UI Light" w:hAnsi="Segoe UI Light"/>
             <w:sz w:val="28"/>
           </w:rPr>
-          <w:t>http://sourceforge.net/projects/wxwindows/files/3.0.0-rc2/</w:t>
+          <w:t>http://wincdemu.sysprogs.org/</w:t>
         </w:r>
       </w:hyperlink>
+      <w:r>
+        <w:rPr>
+          <w:rFonts w:ascii="Segoe UI Light" w:hAnsi="Segoe UI Light"/>
+          <w:sz w:val="28"/>
+        </w:rPr>
+        <w:t xml:space="preserve"> </w:t>
+      </w:r>
     </w:p>
     <w:p>
       <w:pPr>
@@ -453,7 +418,7 @@
           <w:rFonts w:ascii="Segoe UI Light" w:hAnsi="Segoe UI Light"/>
           <w:sz w:val="28"/>
         </w:rPr>
-        <w:t>Extract to c:\wxWidgets-3.0.0-rc2</w:t>
+        <w:t>Install VS 2013.  Run VS 2013 and select Help-&gt;About-&gt;Product license information. Sign in or create a Microsoft.com account to obtain a free license.</w:t>
       </w:r>
     </w:p>
     <w:p>
@@ -473,23 +438,38 @@
           <w:rFonts w:ascii="Segoe UI Light" w:hAnsi="Segoe UI Light"/>
           <w:sz w:val="28"/>
         </w:rPr>
-        <w:t xml:space="preserve">Start VS 2013, and open c:\wxWidgets-3.0.0-rc2\build\msw\wx_vc10.sln, and allow VS 2013 to update all projects to the latest </w:t>
-      </w:r>
-      <w:proofErr w:type="spellStart"/>
-      <w:r>
-        <w:rPr>
-          <w:rFonts w:ascii="Segoe UI Light" w:hAnsi="Segoe UI Light"/>
-          <w:sz w:val="28"/>
-        </w:rPr>
-        <w:t>toolchain</w:t>
-      </w:r>
-      <w:proofErr w:type="spellEnd"/>
-      <w:r>
-        <w:rPr>
-          <w:rFonts w:ascii="Segoe UI Light" w:hAnsi="Segoe UI Light"/>
-          <w:sz w:val="28"/>
-        </w:rPr>
-        <w:t xml:space="preserve"> (v120)</w:t>
+        <w:t xml:space="preserve">Download wxWidgets 3.0.0 </w:t>
+      </w:r>
+      <w:r>
+        <w:rPr>
+          <w:rFonts w:ascii="Segoe UI Light" w:hAnsi="Segoe UI Light"/>
+          <w:sz w:val="28"/>
+        </w:rPr>
+        <w:t>(wxWidgets-3.0.0</w:t>
+      </w:r>
+      <w:r>
+        <w:rPr>
+          <w:rFonts w:ascii="Segoe UI Light" w:hAnsi="Segoe UI Light"/>
+          <w:sz w:val="28"/>
+        </w:rPr>
+        <w:t xml:space="preserve">.zip) from </w:t>
+      </w:r>
+      <w:hyperlink r:id="rId8" w:history="1">
+        <w:r>
+          <w:rPr>
+            <w:rStyle w:val="Hyperlink"/>
+            <w:rFonts w:ascii="Segoe UI Light" w:hAnsi="Segoe UI Light"/>
+            <w:sz w:val="28"/>
+          </w:rPr>
+          <w:t>http://sourceforge.net/projects/wxwindows/files/3.0.0/wxWidgets-3.0.0.zip/download</w:t>
+        </w:r>
+      </w:hyperlink>
+      <w:r>
+        <w:rPr>
+          <w:rFonts w:ascii="Segoe UI Light" w:hAnsi="Segoe UI Light"/>
+          <w:sz w:val="28"/>
+        </w:rPr>
+        <w:t xml:space="preserve"> </w:t>
       </w:r>
     </w:p>
     <w:p>
@@ -509,41 +489,14 @@
           <w:rFonts w:ascii="Segoe UI Light" w:hAnsi="Segoe UI Light"/>
           <w:sz w:val="28"/>
         </w:rPr>
-        <w:t xml:space="preserve">Build Debug and Release configurations for both Win32 and x64 platforms.  </w:t>
-      </w:r>
-      <w:proofErr w:type="spellStart"/>
-      <w:proofErr w:type="gramStart"/>
-      <w:r>
-        <w:rPr>
-          <w:rFonts w:ascii="Segoe UI Light" w:hAnsi="Segoe UI Light"/>
-          <w:sz w:val="28"/>
-        </w:rPr>
-        <w:t>wxWidgets</w:t>
-      </w:r>
-      <w:proofErr w:type="spellEnd"/>
-      <w:proofErr w:type="gramEnd"/>
-      <w:r>
-        <w:rPr>
-          <w:rFonts w:ascii="Segoe UI Light" w:hAnsi="Segoe UI Light"/>
-          <w:sz w:val="28"/>
-        </w:rPr>
-        <w:t xml:space="preserve"> 3.0.0 does not require a separate folder for the 64-bit build anymore.  The libraries for 32-bit go into lib\</w:t>
-      </w:r>
-      <w:proofErr w:type="spellStart"/>
-      <w:r>
-        <w:rPr>
-          <w:rFonts w:ascii="Segoe UI Light" w:hAnsi="Segoe UI Light"/>
-          <w:sz w:val="28"/>
-        </w:rPr>
-        <w:t>vc_lib</w:t>
-      </w:r>
-      <w:proofErr w:type="spellEnd"/>
-      <w:r>
-        <w:rPr>
-          <w:rFonts w:ascii="Segoe UI Light" w:hAnsi="Segoe UI Light"/>
-          <w:sz w:val="28"/>
-        </w:rPr>
-        <w:t xml:space="preserve"> and 64-bit into lib\vc_x64_lib.</w:t>
+        <w:t>E</w:t>
+      </w:r>
+      <w:r>
+        <w:rPr>
+          <w:rFonts w:ascii="Segoe UI Light" w:hAnsi="Segoe UI Light"/>
+          <w:sz w:val="28"/>
+        </w:rPr>
+        <w:t>xtract to c:\wxWidgets-3.0.0</w:t>
       </w:r>
     </w:p>
     <w:p>
@@ -563,7 +516,21 @@
           <w:rFonts w:ascii="Segoe UI Light" w:hAnsi="Segoe UI Light"/>
           <w:sz w:val="28"/>
         </w:rPr>
-        <w:t>Setup the WXMSW3 environment variable to point to c:\wxWidgets-3.0.0-rc2 (Control Panel-&gt;System-&gt;Advanced system settings-&gt;Environment variables)</w:t>
+        <w:t>Start VS 2013</w:t>
+      </w:r>
+      <w:r>
+        <w:rPr>
+          <w:rFonts w:ascii="Segoe UI Light" w:hAnsi="Segoe UI Light"/>
+          <w:sz w:val="28"/>
+        </w:rPr>
+        <w:t>, and open c:\wxWidgets-3.0.0</w:t>
+      </w:r>
+      <w:r>
+        <w:rPr>
+          <w:rFonts w:ascii="Segoe UI Light" w:hAnsi="Segoe UI Light"/>
+          <w:sz w:val="28"/>
+        </w:rPr>
+        <w:t>\build\msw\wx_vc10.sln, and allow VS 2013 to update all projects to the latest toolchain (v120)</w:t>
       </w:r>
     </w:p>
     <w:p>
@@ -583,53 +550,21 @@
           <w:rFonts w:ascii="Segoe UI Light" w:hAnsi="Segoe UI Light"/>
           <w:sz w:val="28"/>
         </w:rPr>
-        <w:t>Update the “</w:t>
-      </w:r>
-      <w:proofErr w:type="spellStart"/>
-      <w:r>
-        <w:rPr>
-          <w:rFonts w:ascii="Segoe UI Light" w:hAnsi="Segoe UI Light"/>
-          <w:sz w:val="28"/>
-        </w:rPr>
-        <w:t>lk</w:t>
-      </w:r>
-      <w:proofErr w:type="spellEnd"/>
-      <w:r>
-        <w:rPr>
-          <w:rFonts w:ascii="Segoe UI Light" w:hAnsi="Segoe UI Light"/>
-          <w:sz w:val="28"/>
-        </w:rPr>
-        <w:t>” SVN.  There’s a new folder called vc2013_wx3 with updated project files.  Build the Debug/Release configurations for both win32 and x64.  If successful, the libraries lkvc13wx3.lib,</w:t>
-      </w:r>
-      <w:r>
-        <w:rPr>
-          <w:rFonts w:ascii="Segoe UI Light" w:hAnsi="Segoe UI Light"/>
-          <w:sz w:val="28"/>
-        </w:rPr>
-        <w:t xml:space="preserve"> </w:t>
-      </w:r>
-      <w:r>
-        <w:rPr>
-          <w:rFonts w:ascii="Segoe UI Light" w:hAnsi="Segoe UI Light"/>
-          <w:sz w:val="28"/>
-        </w:rPr>
-        <w:t>lkvc13wx3d.lib, lkvc13wx3x64.lib, and lkvc13wx3x64d.lib will be created in the “</w:t>
-      </w:r>
-      <w:proofErr w:type="spellStart"/>
-      <w:r>
-        <w:rPr>
-          <w:rFonts w:ascii="Segoe UI Light" w:hAnsi="Segoe UI Light"/>
-          <w:sz w:val="28"/>
-        </w:rPr>
-        <w:t>lk</w:t>
-      </w:r>
-      <w:proofErr w:type="spellEnd"/>
-      <w:r>
-        <w:rPr>
-          <w:rFonts w:ascii="Segoe UI Light" w:hAnsi="Segoe UI Light"/>
-          <w:sz w:val="28"/>
-        </w:rPr>
-        <w:t>” folder.</w:t>
+        <w:t xml:space="preserve">Build Debug and Release configurations for both Win32 and x64 platforms.  </w:t>
+      </w:r>
+      <w:r>
+        <w:rPr>
+          <w:rFonts w:ascii="Segoe UI Light" w:hAnsi="Segoe UI Light"/>
+          <w:sz w:val="28"/>
+        </w:rPr>
+        <w:t xml:space="preserve">Note: </w:t>
+      </w:r>
+      <w:r>
+        <w:rPr>
+          <w:rFonts w:ascii="Segoe UI Light" w:hAnsi="Segoe UI Light"/>
+          <w:sz w:val="28"/>
+        </w:rPr>
+        <w:t>wxWidgets 3.0.0 does not require a separate folder for the 64-bit build anymore.  The libraries for 32-bit go into lib\vc_lib and 64-bit into lib\vc_x64_lib.</w:t>
       </w:r>
     </w:p>
     <w:p>
@@ -649,31 +584,73 @@
           <w:rFonts w:ascii="Segoe UI Light" w:hAnsi="Segoe UI Light"/>
           <w:sz w:val="28"/>
         </w:rPr>
-        <w:t>Update the “</w:t>
-      </w:r>
-      <w:proofErr w:type="spellStart"/>
-      <w:r>
-        <w:rPr>
-          <w:rFonts w:ascii="Segoe UI Light" w:hAnsi="Segoe UI Light"/>
-          <w:sz w:val="28"/>
-        </w:rPr>
-        <w:t>wex</w:t>
-      </w:r>
-      <w:proofErr w:type="spellEnd"/>
-      <w:r>
-        <w:rPr>
-          <w:rFonts w:ascii="Segoe UI Light" w:hAnsi="Segoe UI Light"/>
-          <w:sz w:val="28"/>
-        </w:rPr>
-        <w:t>” SVN.</w:t>
-      </w:r>
-      <w:r>
-        <w:rPr>
-          <w:rFonts w:ascii="Segoe UI Light" w:hAnsi="Segoe UI Light"/>
-          <w:sz w:val="28"/>
-        </w:rPr>
-        <w:t xml:space="preserve"> There’s a new folder called vc2013_wx3 with updated project files.  Build the Debug/Release configurations for both win32 and x64.  If successful, the libraries wexvc13wx3.lib,</w:t>
-      </w:r>
+        <w:t>Setup the WXMSW3 environment variable t</w:t>
+      </w:r>
+      <w:r>
+        <w:rPr>
+          <w:rFonts w:ascii="Segoe UI Light" w:hAnsi="Segoe UI Light"/>
+          <w:sz w:val="28"/>
+        </w:rPr>
+        <w:t>o point to c:\wxWidgets-3.0.0</w:t>
+      </w:r>
+      <w:r>
+        <w:rPr>
+          <w:rFonts w:ascii="Segoe UI Light" w:hAnsi="Segoe UI Light"/>
+          <w:sz w:val="28"/>
+        </w:rPr>
+        <w:t xml:space="preserve"> (Control Panel-&gt;System-&gt;Advanced system settings-&gt;Environment variables)</w:t>
+      </w:r>
+      <w:r>
+        <w:rPr>
+          <w:rFonts w:ascii="Segoe UI Light" w:hAnsi="Segoe UI Light"/>
+          <w:sz w:val="28"/>
+        </w:rPr>
+        <w:t xml:space="preserve">.  Also, delete your old WXMSW3x64 environment variable </w:t>
+      </w:r>
+      <w:r>
+        <w:rPr>
+          <w:rFonts w:ascii="Segoe UI Light" w:hAnsi="Segoe UI Light"/>
+          <w:sz w:val="28"/>
+        </w:rPr>
+        <w:t xml:space="preserve">if you have it </w:t>
+      </w:r>
+      <w:r>
+        <w:rPr>
+          <w:rFonts w:ascii="Segoe UI Light" w:hAnsi="Segoe UI Light"/>
+          <w:sz w:val="28"/>
+        </w:rPr>
+        <w:t>– it’s no longer needed.</w:t>
+      </w:r>
+    </w:p>
+    <w:p>
+      <w:pPr>
+        <w:pStyle w:val="ListParagraph"/>
+        <w:numPr>
+          <w:ilvl w:val="0"/>
+          <w:numId w:val="1"/>
+        </w:numPr>
+        <w:rPr>
+          <w:rFonts w:ascii="Segoe UI Light" w:hAnsi="Segoe UI Light"/>
+          <w:sz w:val="28"/>
+        </w:rPr>
+      </w:pPr>
+      <w:r>
+        <w:rPr>
+          <w:rFonts w:ascii="Segoe UI Light" w:hAnsi="Segoe UI Light"/>
+          <w:sz w:val="28"/>
+        </w:rPr>
+        <w:t xml:space="preserve">Check out the LK script engine from </w:t>
+      </w:r>
+      <w:hyperlink r:id="rId9" w:history="1">
+        <w:r>
+          <w:rPr>
+            <w:rStyle w:val="Hyperlink"/>
+            <w:rFonts w:ascii="Segoe UI Light" w:hAnsi="Segoe UI Light"/>
+            <w:sz w:val="28"/>
+          </w:rPr>
+          <w:t>https://efmsvn.nrel.gov/lk/svn/trunk</w:t>
+        </w:r>
+      </w:hyperlink>
       <w:r>
         <w:rPr>
           <w:rFonts w:ascii="Segoe UI Light" w:hAnsi="Segoe UI Light"/>
@@ -686,6 +663,113 @@
           <w:rFonts w:ascii="Segoe UI Light" w:hAnsi="Segoe UI Light"/>
           <w:sz w:val="28"/>
         </w:rPr>
+        <w:t xml:space="preserve">There’s a folder called vc2013_wx3 with </w:t>
+      </w:r>
+      <w:r>
+        <w:rPr>
+          <w:rFonts w:ascii="Segoe UI Light" w:hAnsi="Segoe UI Light"/>
+          <w:sz w:val="28"/>
+        </w:rPr>
+        <w:t>VS 2013</w:t>
+      </w:r>
+      <w:r>
+        <w:rPr>
+          <w:rFonts w:ascii="Segoe UI Light" w:hAnsi="Segoe UI Light"/>
+          <w:sz w:val="28"/>
+        </w:rPr>
+        <w:t xml:space="preserve"> project files.  Build the Debug/Release configurations for both win32 and x64.  If successful, the libraries lkvc13wx3.lib,</w:t>
+      </w:r>
+      <w:r>
+        <w:rPr>
+          <w:rFonts w:ascii="Segoe UI Light" w:hAnsi="Segoe UI Light"/>
+          <w:sz w:val="28"/>
+        </w:rPr>
+        <w:t xml:space="preserve"> </w:t>
+      </w:r>
+      <w:r>
+        <w:rPr>
+          <w:rFonts w:ascii="Segoe UI Light" w:hAnsi="Segoe UI Light"/>
+          <w:sz w:val="28"/>
+        </w:rPr>
+        <w:t>lkvc13wx3d.lib, lkvc13wx3x64.lib, and lkvc13wx3x64d.lib will be created in the “lk” folder.</w:t>
+      </w:r>
+      <w:r>
+        <w:rPr>
+          <w:rFonts w:ascii="Segoe UI Light" w:hAnsi="Segoe UI Light"/>
+          <w:sz w:val="28"/>
+        </w:rPr>
+        <w:t xml:space="preserve">  Create a new environment variable called LKDIR that points to your local LK folder.</w:t>
+      </w:r>
+    </w:p>
+    <w:p>
+      <w:pPr>
+        <w:pStyle w:val="ListParagraph"/>
+        <w:numPr>
+          <w:ilvl w:val="0"/>
+          <w:numId w:val="1"/>
+        </w:numPr>
+        <w:rPr>
+          <w:rFonts w:ascii="Segoe UI Light" w:hAnsi="Segoe UI Light"/>
+          <w:sz w:val="28"/>
+        </w:rPr>
+      </w:pPr>
+      <w:r>
+        <w:rPr>
+          <w:rFonts w:ascii="Segoe UI Light" w:hAnsi="Segoe UI Light"/>
+          <w:sz w:val="28"/>
+        </w:rPr>
+        <w:t xml:space="preserve">Check out the wxWidgets Extensions (wex) library from </w:t>
+      </w:r>
+      <w:hyperlink r:id="rId10" w:history="1">
+        <w:r>
+          <w:rPr>
+            <w:rStyle w:val="Hyperlink"/>
+            <w:rFonts w:ascii="Segoe UI Light" w:hAnsi="Segoe UI Light"/>
+            <w:sz w:val="28"/>
+          </w:rPr>
+          <w:t>https://efmsvn.nrel.gov/wex/svn/trunk</w:t>
+        </w:r>
+      </w:hyperlink>
+      <w:r>
+        <w:rPr>
+          <w:rFonts w:ascii="Segoe UI Light" w:hAnsi="Segoe UI Light"/>
+          <w:sz w:val="28"/>
+        </w:rPr>
+        <w:t>.</w:t>
+      </w:r>
+      <w:r>
+        <w:rPr>
+          <w:rFonts w:ascii="Segoe UI Light" w:hAnsi="Segoe UI Light"/>
+          <w:sz w:val="28"/>
+        </w:rPr>
+        <w:t xml:space="preserve"> There’s a folder called vc2013_wx3 with </w:t>
+      </w:r>
+      <w:r>
+        <w:rPr>
+          <w:rFonts w:ascii="Segoe UI Light" w:hAnsi="Segoe UI Light"/>
+          <w:sz w:val="28"/>
+        </w:rPr>
+        <w:t>VS 2013</w:t>
+      </w:r>
+      <w:r>
+        <w:rPr>
+          <w:rFonts w:ascii="Segoe UI Light" w:hAnsi="Segoe UI Light"/>
+          <w:sz w:val="28"/>
+        </w:rPr>
+        <w:t xml:space="preserve"> project files.  Build the Debug/Release configurations for both win32 and x64.  If successful, the libraries wexvc13wx3.lib,</w:t>
+      </w:r>
+      <w:r>
+        <w:rPr>
+          <w:rFonts w:ascii="Segoe UI Light" w:hAnsi="Segoe UI Light"/>
+          <w:sz w:val="28"/>
+        </w:rPr>
+        <w:t xml:space="preserve"> </w:t>
+      </w:r>
+      <w:r>
+        <w:rPr>
+          <w:rFonts w:ascii="Segoe UI Light" w:hAnsi="Segoe UI Light"/>
+          <w:sz w:val="28"/>
+        </w:rPr>
         <w:t>wexvc13wx3d.lib,</w:t>
       </w:r>
       <w:r>
@@ -700,40 +784,277 @@
           <w:rFonts w:ascii="Segoe UI Light" w:hAnsi="Segoe UI Light"/>
           <w:sz w:val="28"/>
         </w:rPr>
-        <w:t xml:space="preserve">wexvc13wx3x64.lib, and wexvc13wx3x64d.lib will be created in the </w:t>
-      </w:r>
-      <w:proofErr w:type="spellStart"/>
-      <w:r>
-        <w:rPr>
-          <w:rFonts w:ascii="Segoe UI Light" w:hAnsi="Segoe UI Light"/>
-          <w:sz w:val="28"/>
-        </w:rPr>
-        <w:t>wex</w:t>
-      </w:r>
-      <w:proofErr w:type="spellEnd"/>
-      <w:r>
-        <w:rPr>
-          <w:rFonts w:ascii="Segoe UI Light" w:hAnsi="Segoe UI Light"/>
-          <w:sz w:val="28"/>
-        </w:rPr>
-        <w:t xml:space="preserve"> folder, and dview{x64}.exe and sandbox{x64}.exe will exist in the project solution folder.  Both of the </w:t>
-      </w:r>
-      <w:proofErr w:type="spellStart"/>
-      <w:r>
-        <w:rPr>
-          <w:rFonts w:ascii="Segoe UI Light" w:hAnsi="Segoe UI Light"/>
-          <w:sz w:val="28"/>
-        </w:rPr>
-        <w:t>executables</w:t>
-      </w:r>
-      <w:proofErr w:type="spellEnd"/>
-      <w:r>
-        <w:rPr>
-          <w:rFonts w:ascii="Segoe UI Light" w:hAnsi="Segoe UI Light"/>
-          <w:sz w:val="28"/>
-        </w:rPr>
-        <w:t xml:space="preserve"> should run fine.</w:t>
-      </w:r>
+        <w:t xml:space="preserve">wexvc13wx3x64.lib, and wexvc13wx3x64d.lib will be created in the wex folder, and dview{x64}.exe and sandbox{x64}.exe will exist in the project solution folder.  Both of the executables </w:t>
+      </w:r>
+      <w:r>
+        <w:rPr>
+          <w:rFonts w:ascii="Segoe UI Light" w:hAnsi="Segoe UI Light"/>
+          <w:sz w:val="28"/>
+        </w:rPr>
+        <w:lastRenderedPageBreak/>
+        <w:t>should run fine.</w:t>
+      </w:r>
+      <w:r>
+        <w:rPr>
+          <w:rFonts w:ascii="Segoe UI Light" w:hAnsi="Segoe UI Light"/>
+          <w:sz w:val="28"/>
+        </w:rPr>
+        <w:t xml:space="preserve">  Create a new environment variable called WEXDIR that points to your local WEX folder.</w:t>
+      </w:r>
+    </w:p>
+    <w:p>
+      <w:pPr>
+        <w:pStyle w:val="ListParagraph"/>
+        <w:numPr>
+          <w:ilvl w:val="0"/>
+          <w:numId w:val="1"/>
+        </w:numPr>
+        <w:rPr>
+          <w:rFonts w:ascii="Segoe UI Light" w:hAnsi="Segoe UI Light"/>
+          <w:sz w:val="28"/>
+        </w:rPr>
+      </w:pPr>
+      <w:r>
+        <w:rPr>
+          <w:rFonts w:ascii="Segoe UI Light" w:hAnsi="Segoe UI Light"/>
+          <w:sz w:val="28"/>
+        </w:rPr>
+        <w:t xml:space="preserve"> </w:t>
+      </w:r>
+      <w:r>
+        <w:rPr>
+          <w:rFonts w:ascii="Segoe UI Light" w:hAnsi="Segoe UI Light"/>
+          <w:sz w:val="28"/>
+        </w:rPr>
+        <w:t xml:space="preserve">Check out SAMnt from </w:t>
+      </w:r>
+      <w:hyperlink r:id="rId11" w:history="1">
+        <w:r>
+          <w:rPr>
+            <w:rStyle w:val="Hyperlink"/>
+            <w:rFonts w:ascii="Segoe UI Light" w:hAnsi="Segoe UI Light"/>
+            <w:sz w:val="28"/>
+          </w:rPr>
+          <w:t>https://efmsvn.nrel.gov/SAMnt/svn/trunk</w:t>
+        </w:r>
+      </w:hyperlink>
+      <w:r>
+        <w:rPr>
+          <w:rFonts w:ascii="Segoe UI Light" w:hAnsi="Segoe UI Light"/>
+          <w:sz w:val="28"/>
+        </w:rPr>
+        <w:t>. Before compiling, create a new environment variable SAMNTDIR that points to the local SAMnt folder.</w:t>
+      </w:r>
+    </w:p>
+    <w:p>
+      <w:pPr>
+        <w:pStyle w:val="ListParagraph"/>
+        <w:numPr>
+          <w:ilvl w:val="0"/>
+          <w:numId w:val="1"/>
+        </w:numPr>
+        <w:rPr>
+          <w:rFonts w:ascii="Segoe UI Light" w:hAnsi="Segoe UI Light"/>
+          <w:sz w:val="28"/>
+        </w:rPr>
+      </w:pPr>
+      <w:r>
+        <w:rPr>
+          <w:rFonts w:ascii="Segoe UI Light" w:hAnsi="Segoe UI Light"/>
+          <w:sz w:val="28"/>
+        </w:rPr>
+        <w:t xml:space="preserve"> Check out the SSC SDK from </w:t>
+      </w:r>
+      <w:hyperlink r:id="rId12" w:history="1">
+        <w:r>
+          <w:rPr>
+            <w:rStyle w:val="Hyperlink"/>
+            <w:rFonts w:ascii="Segoe UI Light" w:hAnsi="Segoe UI Light"/>
+            <w:sz w:val="28"/>
+          </w:rPr>
+          <w:t>https://efmsvn.nrel.gov/ssc/svn/trunk</w:t>
+        </w:r>
+      </w:hyperlink>
+      <w:r>
+        <w:rPr>
+          <w:rFonts w:ascii="Segoe UI Light" w:hAnsi="Segoe UI Light"/>
+          <w:sz w:val="28"/>
+        </w:rPr>
+        <w:t xml:space="preserve">.  </w:t>
+      </w:r>
+      <w:r>
+        <w:rPr>
+          <w:rFonts w:ascii="Segoe UI Light" w:hAnsi="Segoe UI Light"/>
+          <w:sz w:val="28"/>
+        </w:rPr>
+        <w:t>Use the build_vc2013\ssc_vc2013.sln project file and build</w:t>
+      </w:r>
+      <w:r>
+        <w:rPr>
+          <w:rFonts w:ascii="Segoe UI Light" w:hAnsi="Segoe UI Light"/>
+          <w:sz w:val="28"/>
+        </w:rPr>
+        <w:t xml:space="preserve"> Debug/Release for both win32/x64</w:t>
+      </w:r>
+      <w:r>
+        <w:rPr>
+          <w:rFonts w:ascii="Segoe UI Light" w:hAnsi="Segoe UI Light"/>
+          <w:sz w:val="28"/>
+        </w:rPr>
+        <w:t xml:space="preserve">.  </w:t>
+      </w:r>
+      <w:r>
+        <w:rPr>
+          <w:rFonts w:ascii="Segoe UI Light" w:hAnsi="Segoe UI Light"/>
+          <w:sz w:val="28"/>
+        </w:rPr>
+        <w:t>After compiling, the project file automatically copies the Release ssc.dll to the SAMNTDIR/deploy</w:t>
+      </w:r>
+      <w:r>
+        <w:rPr>
+          <w:rFonts w:ascii="Segoe UI Light" w:hAnsi="Segoe UI Light"/>
+          <w:sz w:val="28"/>
+        </w:rPr>
+        <w:t>/win32 or x64</w:t>
+      </w:r>
+      <w:r>
+        <w:rPr>
+          <w:rFonts w:ascii="Segoe UI Light" w:hAnsi="Segoe UI Light"/>
+          <w:sz w:val="28"/>
+        </w:rPr>
+        <w:t xml:space="preserve"> folder, so that SAM always is using the latest </w:t>
+      </w:r>
+      <w:r>
+        <w:rPr>
+          <w:rFonts w:ascii="Segoe UI Light" w:hAnsi="Segoe UI Light"/>
+          <w:sz w:val="28"/>
+        </w:rPr>
+        <w:t>simulation engine library.</w:t>
+      </w:r>
+      <w:r>
+        <w:rPr>
+          <w:rFonts w:ascii="Segoe UI Light" w:hAnsi="Segoe UI Light"/>
+          <w:sz w:val="28"/>
+        </w:rPr>
+        <w:t xml:space="preserve"> Create a new environment variable SSCDIR that points to the local SSC folder.</w:t>
+      </w:r>
+      <w:bookmarkStart w:id="0" w:name="_GoBack"/>
+      <w:bookmarkEnd w:id="0"/>
+    </w:p>
+    <w:p>
+      <w:pPr>
+        <w:pStyle w:val="ListParagraph"/>
+        <w:numPr>
+          <w:ilvl w:val="0"/>
+          <w:numId w:val="1"/>
+        </w:numPr>
+        <w:rPr>
+          <w:rFonts w:ascii="Segoe UI Light" w:hAnsi="Segoe UI Light"/>
+          <w:sz w:val="28"/>
+        </w:rPr>
+      </w:pPr>
+      <w:r>
+        <w:rPr>
+          <w:rFonts w:ascii="Segoe UI Light" w:hAnsi="Segoe UI Light"/>
+          <w:sz w:val="28"/>
+        </w:rPr>
+        <w:t xml:space="preserve">  </w:t>
+      </w:r>
+      <w:r>
+        <w:rPr>
+          <w:rFonts w:ascii="Segoe UI Light" w:hAnsi="Segoe UI Light"/>
+          <w:sz w:val="28"/>
+        </w:rPr>
+        <w:t>Open the SAMNTDIR</w:t>
+      </w:r>
+      <w:r>
+        <w:rPr>
+          <w:rFonts w:ascii="Segoe UI Light" w:hAnsi="Segoe UI Light"/>
+          <w:sz w:val="28"/>
+        </w:rPr>
+        <w:t>/vc2013_wx3/</w:t>
+      </w:r>
+      <w:r>
+        <w:rPr>
+          <w:rFonts w:ascii="Segoe UI Light" w:hAnsi="Segoe UI Light"/>
+          <w:sz w:val="28"/>
+        </w:rPr>
+        <w:t>SAMnt_vc2013.sln</w:t>
+      </w:r>
+      <w:r>
+        <w:rPr>
+          <w:rFonts w:ascii="Segoe UI Light" w:hAnsi="Segoe UI Light"/>
+          <w:sz w:val="28"/>
+        </w:rPr>
+        <w:t xml:space="preserve"> project file, and build both Debug/Release and win32/x64.  The sam.exe binaries should appear in SAMNTDIR/deploy/win32/ and SAMNTDIR/deploy/x64. </w:t>
+      </w:r>
+    </w:p>
+    <w:p>
+      <w:pPr>
+        <w:pStyle w:val="ListParagraph"/>
+        <w:numPr>
+          <w:ilvl w:val="0"/>
+          <w:numId w:val="1"/>
+        </w:numPr>
+        <w:rPr>
+          <w:rFonts w:ascii="Segoe UI Light" w:hAnsi="Segoe UI Light"/>
+          <w:sz w:val="28"/>
+        </w:rPr>
+      </w:pPr>
+      <w:r>
+        <w:rPr>
+          <w:rFonts w:ascii="Segoe UI Light" w:hAnsi="Segoe UI Light"/>
+          <w:sz w:val="28"/>
+        </w:rPr>
+        <w:t xml:space="preserve">  The SAMnt SVN contains precompiled binaries for libcurl which SAM uses to access the internet.  Simply copy everything in SAMNTDIR\</w:t>
+      </w:r>
+      <w:r>
+        <w:rPr>
+          <w:rFonts w:ascii="Segoe UI Light" w:hAnsi="Segoe UI Light"/>
+          <w:sz w:val="28"/>
+        </w:rPr>
+        <w:t>vc2013_wx3\libcurl_ssl_win32\bin</w:t>
+      </w:r>
+      <w:r>
+        <w:rPr>
+          <w:rFonts w:ascii="Segoe UI Light" w:hAnsi="Segoe UI Light"/>
+          <w:sz w:val="28"/>
+        </w:rPr>
+        <w:t xml:space="preserve"> to SAMNTDIR\deploy\win32, and similarly for the x64 folders.  </w:t>
+      </w:r>
+    </w:p>
+    <w:p>
+      <w:pPr>
+        <w:pStyle w:val="ListParagraph"/>
+        <w:rPr>
+          <w:rFonts w:ascii="Segoe UI Light" w:hAnsi="Segoe UI Light"/>
+          <w:sz w:val="28"/>
+        </w:rPr>
+      </w:pPr>
+    </w:p>
+    <w:p>
+      <w:pPr>
+        <w:jc w:val="center"/>
+        <w:rPr>
+          <w:rFonts w:ascii="Segoe UI Light" w:hAnsi="Segoe UI Light"/>
+          <w:sz w:val="28"/>
+        </w:rPr>
+      </w:pPr>
+      <w:r>
+        <w:rPr>
+          <w:rFonts w:ascii="Segoe UI Light" w:hAnsi="Segoe UI Light"/>
+          <w:sz w:val="28"/>
+        </w:rPr>
+        <w:t>SAM should now run properly!</w:t>
+      </w:r>
+    </w:p>
+    <w:p>
+      <w:pPr>
+        <w:rPr>
+          <w:rFonts w:ascii="Segoe UI Light" w:hAnsi="Segoe UI Light"/>
+          <w:sz w:val="28"/>
+        </w:rPr>
+      </w:pPr>
     </w:p>
     <w:sectPr>
       <w:pgSz w:w="12240" w:h="15840"/>
@@ -763,7 +1084,7 @@
         <w:rFonts w:hint="default"/>
       </w:rPr>
     </w:lvl>
-    <w:lvl w:ilvl="1" w:tplc="04090019" w:tentative="1">
+    <w:lvl w:ilvl="1" w:tplc="04090019">
       <w:start w:val="1"/>
       <w:numFmt w:val="lowerLetter"/>
       <w:lvlText w:val="%2."/>
@@ -1106,6 +1427,48 @@
       <w:spacing w:after="0" w:line="240" w:lineRule="auto"/>
     </w:pPr>
   </w:style>
+  <w:style w:type="character" w:styleId="FollowedHyperlink">
+    <w:name w:val="FollowedHyperlink"/>
+    <w:basedOn w:val="DefaultParagraphFont"/>
+    <w:uiPriority w:val="99"/>
+    <w:semiHidden/>
+    <w:unhideWhenUsed/>
+    <w:rsid w:val="0055794E"/>
+    <w:rPr>
+      <w:color w:val="800080" w:themeColor="followedHyperlink"/>
+      <w:u w:val="single"/>
+    </w:rPr>
+  </w:style>
+  <w:style w:type="paragraph" w:styleId="BalloonText">
+    <w:name w:val="Balloon Text"/>
+    <w:basedOn w:val="Normal"/>
+    <w:link w:val="BalloonTextChar"/>
+    <w:uiPriority w:val="99"/>
+    <w:semiHidden/>
+    <w:unhideWhenUsed/>
+    <w:rsid w:val="00A803BF"/>
+    <w:pPr>
+      <w:spacing w:after="0" w:line="240" w:lineRule="auto"/>
+    </w:pPr>
+    <w:rPr>
+      <w:rFonts w:ascii="Tahoma" w:hAnsi="Tahoma" w:cs="Tahoma"/>
+      <w:sz w:val="16"/>
+      <w:szCs w:val="16"/>
+    </w:rPr>
+  </w:style>
+  <w:style w:type="character" w:customStyle="1" w:styleId="BalloonTextChar">
+    <w:name w:val="Balloon Text Char"/>
+    <w:basedOn w:val="DefaultParagraphFont"/>
+    <w:link w:val="BalloonText"/>
+    <w:uiPriority w:val="99"/>
+    <w:semiHidden/>
+    <w:rsid w:val="00A803BF"/>
+    <w:rPr>
+      <w:rFonts w:ascii="Tahoma" w:hAnsi="Tahoma" w:cs="Tahoma"/>
+      <w:sz w:val="16"/>
+      <w:szCs w:val="16"/>
+    </w:rPr>
+  </w:style>
 </w:styles>
 </file>
 
@@ -1372,6 +1735,48 @@
     <w:pPr>
       <w:spacing w:after="0" w:line="240" w:lineRule="auto"/>
     </w:pPr>
+  </w:style>
+  <w:style w:type="character" w:styleId="FollowedHyperlink">
+    <w:name w:val="FollowedHyperlink"/>
+    <w:basedOn w:val="DefaultParagraphFont"/>
+    <w:uiPriority w:val="99"/>
+    <w:semiHidden/>
+    <w:unhideWhenUsed/>
+    <w:rsid w:val="0055794E"/>
+    <w:rPr>
+      <w:color w:val="800080" w:themeColor="followedHyperlink"/>
+      <w:u w:val="single"/>
+    </w:rPr>
+  </w:style>
+  <w:style w:type="paragraph" w:styleId="BalloonText">
+    <w:name w:val="Balloon Text"/>
+    <w:basedOn w:val="Normal"/>
+    <w:link w:val="BalloonTextChar"/>
+    <w:uiPriority w:val="99"/>
+    <w:semiHidden/>
+    <w:unhideWhenUsed/>
+    <w:rsid w:val="00A803BF"/>
+    <w:pPr>
+      <w:spacing w:after="0" w:line="240" w:lineRule="auto"/>
+    </w:pPr>
+    <w:rPr>
+      <w:rFonts w:ascii="Tahoma" w:hAnsi="Tahoma" w:cs="Tahoma"/>
+      <w:sz w:val="16"/>
+      <w:szCs w:val="16"/>
+    </w:rPr>
+  </w:style>
+  <w:style w:type="character" w:customStyle="1" w:styleId="BalloonTextChar">
+    <w:name w:val="Balloon Text Char"/>
+    <w:basedOn w:val="DefaultParagraphFont"/>
+    <w:link w:val="BalloonText"/>
+    <w:uiPriority w:val="99"/>
+    <w:semiHidden/>
+    <w:rsid w:val="00A803BF"/>
+    <w:rPr>
+      <w:rFonts w:ascii="Tahoma" w:hAnsi="Tahoma" w:cs="Tahoma"/>
+      <w:sz w:val="16"/>
+      <w:szCs w:val="16"/>
+    </w:rPr>
   </w:style>
 </w:styles>
 </file>

</xml_diff>

<commit_message>
updated for wxWidgets 3.0.1
</commit_message>
<xml_diff>
--- a/vc2013_wx3/Getting started with Visual Studio 2013 Express and wxWidgets 3.docx
+++ b/vc2013_wx3/Getting started with Visual Studio 2013 Express and wxWidgets 3.docx
@@ -113,7 +113,25 @@
                                 <w:color w:val="FFFFFF" w:themeColor="background1"/>
                                 <w:sz w:val="36"/>
                               </w:rPr>
-                              <w:t>13 and wxWidgets 3</w:t>
+                              <w:t xml:space="preserve">13 and </w:t>
+                            </w:r>
+                            <w:proofErr w:type="spellStart"/>
+                            <w:r>
+                              <w:rPr>
+                                <w:rFonts w:ascii="Segoe UI Light" w:hAnsi="Segoe UI Light"/>
+                                <w:color w:val="FFFFFF" w:themeColor="background1"/>
+                                <w:sz w:val="36"/>
+                              </w:rPr>
+                              <w:t>wxWidgets</w:t>
+                            </w:r>
+                            <w:proofErr w:type="spellEnd"/>
+                            <w:r>
+                              <w:rPr>
+                                <w:rFonts w:ascii="Segoe UI Light" w:hAnsi="Segoe UI Light"/>
+                                <w:color w:val="FFFFFF" w:themeColor="background1"/>
+                                <w:sz w:val="36"/>
+                              </w:rPr>
+                              <w:t xml:space="preserve"> 3</w:t>
                             </w:r>
                           </w:p>
                         </w:txbxContent>
@@ -381,7 +399,71 @@
           <w:rFonts w:ascii="Segoe UI Light" w:hAnsi="Segoe UI Light"/>
           <w:sz w:val="28"/>
         </w:rPr>
-        <w:t xml:space="preserve">. Usually it is more reliable to download the .iso disk image, and then use a utility like WinCDEmu to mount the .iso image to a virtual drive.  You can download WinCDEmu from </w:t>
+        <w:t>. Usually it is more reliable to download the .</w:t>
+      </w:r>
+      <w:proofErr w:type="spellStart"/>
+      <w:r>
+        <w:rPr>
+          <w:rFonts w:ascii="Segoe UI Light" w:hAnsi="Segoe UI Light"/>
+          <w:sz w:val="28"/>
+        </w:rPr>
+        <w:t>iso</w:t>
+      </w:r>
+      <w:proofErr w:type="spellEnd"/>
+      <w:r>
+        <w:rPr>
+          <w:rFonts w:ascii="Segoe UI Light" w:hAnsi="Segoe UI Light"/>
+          <w:sz w:val="28"/>
+        </w:rPr>
+        <w:t xml:space="preserve"> disk image, and then use a utility like </w:t>
+      </w:r>
+      <w:proofErr w:type="spellStart"/>
+      <w:r>
+        <w:rPr>
+          <w:rFonts w:ascii="Segoe UI Light" w:hAnsi="Segoe UI Light"/>
+          <w:sz w:val="28"/>
+        </w:rPr>
+        <w:t>WinCDEmu</w:t>
+      </w:r>
+      <w:proofErr w:type="spellEnd"/>
+      <w:r>
+        <w:rPr>
+          <w:rFonts w:ascii="Segoe UI Light" w:hAnsi="Segoe UI Light"/>
+          <w:sz w:val="28"/>
+        </w:rPr>
+        <w:t xml:space="preserve"> to mount the .</w:t>
+      </w:r>
+      <w:proofErr w:type="spellStart"/>
+      <w:r>
+        <w:rPr>
+          <w:rFonts w:ascii="Segoe UI Light" w:hAnsi="Segoe UI Light"/>
+          <w:sz w:val="28"/>
+        </w:rPr>
+        <w:t>iso</w:t>
+      </w:r>
+      <w:proofErr w:type="spellEnd"/>
+      <w:r>
+        <w:rPr>
+          <w:rFonts w:ascii="Segoe UI Light" w:hAnsi="Segoe UI Light"/>
+          <w:sz w:val="28"/>
+        </w:rPr>
+        <w:t xml:space="preserve"> image to a virtual drive.  You can download </w:t>
+      </w:r>
+      <w:proofErr w:type="spellStart"/>
+      <w:r>
+        <w:rPr>
+          <w:rFonts w:ascii="Segoe UI Light" w:hAnsi="Segoe UI Light"/>
+          <w:sz w:val="28"/>
+        </w:rPr>
+        <w:t>WinCDEmu</w:t>
+      </w:r>
+      <w:proofErr w:type="spellEnd"/>
+      <w:r>
+        <w:rPr>
+          <w:rFonts w:ascii="Segoe UI Light" w:hAnsi="Segoe UI Light"/>
+          <w:sz w:val="28"/>
+        </w:rPr>
+        <w:t xml:space="preserve"> from </w:t>
       </w:r>
       <w:hyperlink r:id="rId7" w:history="1">
         <w:r>
@@ -438,14 +520,44 @@
           <w:rFonts w:ascii="Segoe UI Light" w:hAnsi="Segoe UI Light"/>
           <w:sz w:val="28"/>
         </w:rPr>
-        <w:t xml:space="preserve">Download wxWidgets 3.0.0 </w:t>
-      </w:r>
-      <w:r>
-        <w:rPr>
-          <w:rFonts w:ascii="Segoe UI Light" w:hAnsi="Segoe UI Light"/>
-          <w:sz w:val="28"/>
-        </w:rPr>
-        <w:t>(wxWidgets-3.0.0</w:t>
+        <w:t xml:space="preserve">Download </w:t>
+      </w:r>
+      <w:proofErr w:type="spellStart"/>
+      <w:r>
+        <w:rPr>
+          <w:rFonts w:ascii="Segoe UI Light" w:hAnsi="Segoe UI Light"/>
+          <w:sz w:val="28"/>
+        </w:rPr>
+        <w:t>wxWidgets</w:t>
+      </w:r>
+      <w:proofErr w:type="spellEnd"/>
+      <w:r>
+        <w:rPr>
+          <w:rFonts w:ascii="Segoe UI Light" w:hAnsi="Segoe UI Light"/>
+          <w:sz w:val="28"/>
+        </w:rPr>
+        <w:t xml:space="preserve"> 3.0.1</w:t>
+      </w:r>
+      <w:r>
+        <w:rPr>
+          <w:rFonts w:ascii="Segoe UI Light" w:hAnsi="Segoe UI Light"/>
+          <w:sz w:val="28"/>
+        </w:rPr>
+        <w:t xml:space="preserve"> </w:t>
+      </w:r>
+      <w:r>
+        <w:rPr>
+          <w:rFonts w:ascii="Segoe UI Light" w:hAnsi="Segoe UI Light"/>
+          <w:sz w:val="28"/>
+        </w:rPr>
+        <w:t>(wxWidgets-3.0.</w:t>
+      </w:r>
+      <w:r>
+        <w:rPr>
+          <w:rFonts w:ascii="Segoe UI Light" w:hAnsi="Segoe UI Light"/>
+          <w:sz w:val="28"/>
+        </w:rPr>
+        <w:t>1</w:t>
       </w:r>
       <w:r>
         <w:rPr>
@@ -461,7 +573,25 @@
             <w:rFonts w:ascii="Segoe UI Light" w:hAnsi="Segoe UI Light"/>
             <w:sz w:val="28"/>
           </w:rPr>
-          <w:t>http://sourceforge.net/projects/wxwindows/files/3.0.0/wxWidgets-3.0.0.zip/download</w:t>
+          <w:t>http://sourceforge.net/projects/wxwindows/files/3.0.1/wxWidgets-3.</w:t>
+        </w:r>
+        <w:bookmarkStart w:id="0" w:name="_GoBack"/>
+        <w:bookmarkEnd w:id="0"/>
+        <w:r>
+          <w:rPr>
+            <w:rStyle w:val="Hyperlink"/>
+            <w:rFonts w:ascii="Segoe UI Light" w:hAnsi="Segoe UI Light"/>
+            <w:sz w:val="28"/>
+          </w:rPr>
+          <w:t>0</w:t>
+        </w:r>
+        <w:r>
+          <w:rPr>
+            <w:rStyle w:val="Hyperlink"/>
+            <w:rFonts w:ascii="Segoe UI Light" w:hAnsi="Segoe UI Light"/>
+            <w:sz w:val="28"/>
+          </w:rPr>
+          <w:t>.1.zip/download</w:t>
         </w:r>
       </w:hyperlink>
       <w:r>
@@ -496,7 +626,14 @@
           <w:rFonts w:ascii="Segoe UI Light" w:hAnsi="Segoe UI Light"/>
           <w:sz w:val="28"/>
         </w:rPr>
-        <w:t>xtract to c:\wxWidgets-3.0.0</w:t>
+        <w:t>xtract to c:\wxWidgets-3.0.</w:t>
+      </w:r>
+      <w:r>
+        <w:rPr>
+          <w:rFonts w:ascii="Segoe UI Light" w:hAnsi="Segoe UI Light"/>
+          <w:sz w:val="28"/>
+        </w:rPr>
+        <w:t>1</w:t>
       </w:r>
     </w:p>
     <w:p>
@@ -523,14 +660,35 @@
           <w:rFonts w:ascii="Segoe UI Light" w:hAnsi="Segoe UI Light"/>
           <w:sz w:val="28"/>
         </w:rPr>
-        <w:t>, and open c:\wxWidgets-3.0.0</w:t>
-      </w:r>
-      <w:r>
-        <w:rPr>
-          <w:rFonts w:ascii="Segoe UI Light" w:hAnsi="Segoe UI Light"/>
-          <w:sz w:val="28"/>
-        </w:rPr>
-        <w:t>\build\msw\wx_vc10.sln, and allow VS 2013 to update all projects to the latest toolchain (v120)</w:t>
+        <w:t>, and open c:\wxWid</w:t>
+      </w:r>
+      <w:r>
+        <w:rPr>
+          <w:rFonts w:ascii="Segoe UI Light" w:hAnsi="Segoe UI Light"/>
+          <w:sz w:val="28"/>
+        </w:rPr>
+        <w:t>gets-3.0.1</w:t>
+      </w:r>
+      <w:r>
+        <w:rPr>
+          <w:rFonts w:ascii="Segoe UI Light" w:hAnsi="Segoe UI Light"/>
+          <w:sz w:val="28"/>
+        </w:rPr>
+        <w:t>\build\msw\wx_vc1</w:t>
+      </w:r>
+      <w:r>
+        <w:rPr>
+          <w:rFonts w:ascii="Segoe UI Light" w:hAnsi="Segoe UI Light"/>
+          <w:sz w:val="28"/>
+        </w:rPr>
+        <w:t>2</w:t>
+      </w:r>
+      <w:r>
+        <w:rPr>
+          <w:rFonts w:ascii="Segoe UI Light" w:hAnsi="Segoe UI Light"/>
+          <w:sz w:val="28"/>
+        </w:rPr>
+        <w:t>.sln</w:t>
       </w:r>
     </w:p>
     <w:p>
@@ -559,12 +717,51 @@
         </w:rPr>
         <w:t xml:space="preserve">Note: </w:t>
       </w:r>
-      <w:r>
-        <w:rPr>
-          <w:rFonts w:ascii="Segoe UI Light" w:hAnsi="Segoe UI Light"/>
-          <w:sz w:val="28"/>
-        </w:rPr>
-        <w:t>wxWidgets 3.0.0 does not require a separate folder for the 64-bit build anymore.  The libraries for 32-bit go into lib\vc_lib and 64-bit into lib\vc_x64_lib.</w:t>
+      <w:proofErr w:type="spellStart"/>
+      <w:r>
+        <w:rPr>
+          <w:rFonts w:ascii="Segoe UI Light" w:hAnsi="Segoe UI Light"/>
+          <w:sz w:val="28"/>
+        </w:rPr>
+        <w:t>wxWidgets</w:t>
+      </w:r>
+      <w:proofErr w:type="spellEnd"/>
+      <w:r>
+        <w:rPr>
+          <w:rFonts w:ascii="Segoe UI Light" w:hAnsi="Segoe UI Light"/>
+          <w:sz w:val="28"/>
+        </w:rPr>
+        <w:t xml:space="preserve"> 3.0.</w:t>
+      </w:r>
+      <w:r>
+        <w:rPr>
+          <w:rFonts w:ascii="Segoe UI Light" w:hAnsi="Segoe UI Light"/>
+          <w:sz w:val="28"/>
+        </w:rPr>
+        <w:t>1</w:t>
+      </w:r>
+      <w:r>
+        <w:rPr>
+          <w:rFonts w:ascii="Segoe UI Light" w:hAnsi="Segoe UI Light"/>
+          <w:sz w:val="28"/>
+        </w:rPr>
+        <w:t xml:space="preserve"> does not require a separate folder for the 64-bit build anymore.  The libraries for 32-bit go into lib\</w:t>
+      </w:r>
+      <w:proofErr w:type="spellStart"/>
+      <w:r>
+        <w:rPr>
+          <w:rFonts w:ascii="Segoe UI Light" w:hAnsi="Segoe UI Light"/>
+          <w:sz w:val="28"/>
+        </w:rPr>
+        <w:t>vc_lib</w:t>
+      </w:r>
+      <w:proofErr w:type="spellEnd"/>
+      <w:r>
+        <w:rPr>
+          <w:rFonts w:ascii="Segoe UI Light" w:hAnsi="Segoe UI Light"/>
+          <w:sz w:val="28"/>
+        </w:rPr>
+        <w:t xml:space="preserve"> and 64-bit into lib\vc_x64_lib.</w:t>
       </w:r>
     </w:p>
     <w:p>
@@ -591,7 +788,14 @@
           <w:rFonts w:ascii="Segoe UI Light" w:hAnsi="Segoe UI Light"/>
           <w:sz w:val="28"/>
         </w:rPr>
-        <w:t>o point to c:\wxWidgets-3.0.0</w:t>
+        <w:t>o point to c:\wxWidgets-3.0.</w:t>
+      </w:r>
+      <w:r>
+        <w:rPr>
+          <w:rFonts w:ascii="Segoe UI Light" w:hAnsi="Segoe UI Light"/>
+          <w:sz w:val="28"/>
+        </w:rPr>
+        <w:t>1</w:t>
       </w:r>
       <w:r>
         <w:rPr>
@@ -658,12 +862,21 @@
         </w:rPr>
         <w:t xml:space="preserve"> </w:t>
       </w:r>
-      <w:r>
-        <w:rPr>
-          <w:rFonts w:ascii="Segoe UI Light" w:hAnsi="Segoe UI Light"/>
-          <w:sz w:val="28"/>
-        </w:rPr>
-        <w:t xml:space="preserve">There’s a folder called vc2013_wx3 with </w:t>
+      <w:proofErr w:type="gramStart"/>
+      <w:r>
+        <w:rPr>
+          <w:rFonts w:ascii="Segoe UI Light" w:hAnsi="Segoe UI Light"/>
+          <w:sz w:val="28"/>
+        </w:rPr>
+        <w:t>There’s</w:t>
+      </w:r>
+      <w:proofErr w:type="gramEnd"/>
+      <w:r>
+        <w:rPr>
+          <w:rFonts w:ascii="Segoe UI Light" w:hAnsi="Segoe UI Light"/>
+          <w:sz w:val="28"/>
+        </w:rPr>
+        <w:t xml:space="preserve"> a folder called vc2013_wx3 with </w:t>
       </w:r>
       <w:r>
         <w:rPr>
@@ -691,7 +904,23 @@
           <w:rFonts w:ascii="Segoe UI Light" w:hAnsi="Segoe UI Light"/>
           <w:sz w:val="28"/>
         </w:rPr>
-        <w:t>lkvc13wx3d.lib, lkvc13wx3x64.lib, and lkvc13wx3x64d.lib will be created in the “lk” folder.</w:t>
+        <w:t>lkvc13wx3d.lib, lkvc13wx3x64.lib, and lkvc13wx3x64d.lib will be created in the “</w:t>
+      </w:r>
+      <w:proofErr w:type="spellStart"/>
+      <w:r>
+        <w:rPr>
+          <w:rFonts w:ascii="Segoe UI Light" w:hAnsi="Segoe UI Light"/>
+          <w:sz w:val="28"/>
+        </w:rPr>
+        <w:t>lk</w:t>
+      </w:r>
+      <w:proofErr w:type="spellEnd"/>
+      <w:r>
+        <w:rPr>
+          <w:rFonts w:ascii="Segoe UI Light" w:hAnsi="Segoe UI Light"/>
+          <w:sz w:val="28"/>
+        </w:rPr>
+        <w:t>” folder.</w:t>
       </w:r>
       <w:r>
         <w:rPr>
@@ -718,7 +947,39 @@
           <w:rFonts w:ascii="Segoe UI Light" w:hAnsi="Segoe UI Light"/>
           <w:sz w:val="28"/>
         </w:rPr>
-        <w:t xml:space="preserve">Check out the wxWidgets Extensions (wex) library from </w:t>
+        <w:t xml:space="preserve">Check out the </w:t>
+      </w:r>
+      <w:proofErr w:type="spellStart"/>
+      <w:r>
+        <w:rPr>
+          <w:rFonts w:ascii="Segoe UI Light" w:hAnsi="Segoe UI Light"/>
+          <w:sz w:val="28"/>
+        </w:rPr>
+        <w:t>wxWidgets</w:t>
+      </w:r>
+      <w:proofErr w:type="spellEnd"/>
+      <w:r>
+        <w:rPr>
+          <w:rFonts w:ascii="Segoe UI Light" w:hAnsi="Segoe UI Light"/>
+          <w:sz w:val="28"/>
+        </w:rPr>
+        <w:t xml:space="preserve"> Extensions (</w:t>
+      </w:r>
+      <w:proofErr w:type="spellStart"/>
+      <w:r>
+        <w:rPr>
+          <w:rFonts w:ascii="Segoe UI Light" w:hAnsi="Segoe UI Light"/>
+          <w:sz w:val="28"/>
+        </w:rPr>
+        <w:t>wex</w:t>
+      </w:r>
+      <w:proofErr w:type="spellEnd"/>
+      <w:r>
+        <w:rPr>
+          <w:rFonts w:ascii="Segoe UI Light" w:hAnsi="Segoe UI Light"/>
+          <w:sz w:val="28"/>
+        </w:rPr>
+        <w:t xml:space="preserve">) library from </w:t>
       </w:r>
       <w:hyperlink r:id="rId10" w:history="1">
         <w:r>
@@ -784,15 +1045,39 @@
           <w:rFonts w:ascii="Segoe UI Light" w:hAnsi="Segoe UI Light"/>
           <w:sz w:val="28"/>
         </w:rPr>
-        <w:t xml:space="preserve">wexvc13wx3x64.lib, and wexvc13wx3x64d.lib will be created in the wex folder, and dview{x64}.exe and sandbox{x64}.exe will exist in the project solution folder.  Both of the executables </w:t>
-      </w:r>
-      <w:r>
-        <w:rPr>
-          <w:rFonts w:ascii="Segoe UI Light" w:hAnsi="Segoe UI Light"/>
-          <w:sz w:val="28"/>
-        </w:rPr>
-        <w:lastRenderedPageBreak/>
-        <w:t>should run fine.</w:t>
+        <w:t xml:space="preserve">wexvc13wx3x64.lib, and wexvc13wx3x64d.lib will be created in the </w:t>
+      </w:r>
+      <w:proofErr w:type="spellStart"/>
+      <w:r>
+        <w:rPr>
+          <w:rFonts w:ascii="Segoe UI Light" w:hAnsi="Segoe UI Light"/>
+          <w:sz w:val="28"/>
+        </w:rPr>
+        <w:t>wex</w:t>
+      </w:r>
+      <w:proofErr w:type="spellEnd"/>
+      <w:r>
+        <w:rPr>
+          <w:rFonts w:ascii="Segoe UI Light" w:hAnsi="Segoe UI Light"/>
+          <w:sz w:val="28"/>
+        </w:rPr>
+        <w:t xml:space="preserve"> folder, and dview{x64}.exe and sandbox{x64}.exe will exist in the project solution folder.  Both of the executables </w:t>
+      </w:r>
+      <w:proofErr w:type="gramStart"/>
+      <w:r>
+        <w:rPr>
+          <w:rFonts w:ascii="Segoe UI Light" w:hAnsi="Segoe UI Light"/>
+          <w:sz w:val="28"/>
+        </w:rPr>
+        <w:t>should</w:t>
+      </w:r>
+      <w:proofErr w:type="gramEnd"/>
+      <w:r>
+        <w:rPr>
+          <w:rFonts w:ascii="Segoe UI Light" w:hAnsi="Segoe UI Light"/>
+          <w:sz w:val="28"/>
+        </w:rPr>
+        <w:t xml:space="preserve"> run fine.</w:t>
       </w:r>
       <w:r>
         <w:rPr>
@@ -819,6 +1104,7 @@
           <w:rFonts w:ascii="Segoe UI Light" w:hAnsi="Segoe UI Light"/>
           <w:sz w:val="28"/>
         </w:rPr>
+        <w:lastRenderedPageBreak/>
         <w:t xml:space="preserve"> </w:t>
       </w:r>
       <w:r>
@@ -826,7 +1112,23 @@
           <w:rFonts w:ascii="Segoe UI Light" w:hAnsi="Segoe UI Light"/>
           <w:sz w:val="28"/>
         </w:rPr>
-        <w:t xml:space="preserve">Check out SAMnt from </w:t>
+        <w:t xml:space="preserve">Check out </w:t>
+      </w:r>
+      <w:proofErr w:type="spellStart"/>
+      <w:r>
+        <w:rPr>
+          <w:rFonts w:ascii="Segoe UI Light" w:hAnsi="Segoe UI Light"/>
+          <w:sz w:val="28"/>
+        </w:rPr>
+        <w:t>SAMnt</w:t>
+      </w:r>
+      <w:proofErr w:type="spellEnd"/>
+      <w:r>
+        <w:rPr>
+          <w:rFonts w:ascii="Segoe UI Light" w:hAnsi="Segoe UI Light"/>
+          <w:sz w:val="28"/>
+        </w:rPr>
+        <w:t xml:space="preserve"> from </w:t>
       </w:r>
       <w:hyperlink r:id="rId11" w:history="1">
         <w:r>
@@ -843,7 +1145,23 @@
           <w:rFonts w:ascii="Segoe UI Light" w:hAnsi="Segoe UI Light"/>
           <w:sz w:val="28"/>
         </w:rPr>
-        <w:t>. Before compiling, create a new environment variable SAMNTDIR that points to the local SAMnt folder.</w:t>
+        <w:t xml:space="preserve">. Before compiling, create a new environment variable SAMNTDIR that points to the local </w:t>
+      </w:r>
+      <w:proofErr w:type="spellStart"/>
+      <w:r>
+        <w:rPr>
+          <w:rFonts w:ascii="Segoe UI Light" w:hAnsi="Segoe UI Light"/>
+          <w:sz w:val="28"/>
+        </w:rPr>
+        <w:t>SAMnt</w:t>
+      </w:r>
+      <w:proofErr w:type="spellEnd"/>
+      <w:r>
+        <w:rPr>
+          <w:rFonts w:ascii="Segoe UI Light" w:hAnsi="Segoe UI Light"/>
+          <w:sz w:val="28"/>
+        </w:rPr>
+        <w:t xml:space="preserve"> folder.</w:t>
       </w:r>
     </w:p>
     <w:p>
@@ -938,8 +1256,6 @@
         </w:rPr>
         <w:t xml:space="preserve"> Create a new environment variable SSCDIR that points to the local SSC folder.</w:t>
       </w:r>
-      <w:bookmarkStart w:id="0" w:name="_GoBack"/>
-      <w:bookmarkEnd w:id="0"/>
     </w:p>
     <w:p>
       <w:pPr>
@@ -1006,7 +1322,39 @@
           <w:rFonts w:ascii="Segoe UI Light" w:hAnsi="Segoe UI Light"/>
           <w:sz w:val="28"/>
         </w:rPr>
-        <w:t xml:space="preserve">  The SAMnt SVN contains precompiled binaries for libcurl which SAM uses to access the internet.  Simply copy everything in SAMNTDIR\</w:t>
+        <w:t xml:space="preserve">  The </w:t>
+      </w:r>
+      <w:proofErr w:type="spellStart"/>
+      <w:r>
+        <w:rPr>
+          <w:rFonts w:ascii="Segoe UI Light" w:hAnsi="Segoe UI Light"/>
+          <w:sz w:val="28"/>
+        </w:rPr>
+        <w:t>SAMnt</w:t>
+      </w:r>
+      <w:proofErr w:type="spellEnd"/>
+      <w:r>
+        <w:rPr>
+          <w:rFonts w:ascii="Segoe UI Light" w:hAnsi="Segoe UI Light"/>
+          <w:sz w:val="28"/>
+        </w:rPr>
+        <w:t xml:space="preserve"> SVN contains precompiled binaries for </w:t>
+      </w:r>
+      <w:proofErr w:type="spellStart"/>
+      <w:r>
+        <w:rPr>
+          <w:rFonts w:ascii="Segoe UI Light" w:hAnsi="Segoe UI Light"/>
+          <w:sz w:val="28"/>
+        </w:rPr>
+        <w:t>libcurl</w:t>
+      </w:r>
+      <w:proofErr w:type="spellEnd"/>
+      <w:r>
+        <w:rPr>
+          <w:rFonts w:ascii="Segoe UI Light" w:hAnsi="Segoe UI Light"/>
+          <w:sz w:val="28"/>
+        </w:rPr>
+        <w:t xml:space="preserve"> which SAM uses to access the internet.  Simply copy everything in SAMNTDIR\</w:t>
       </w:r>
       <w:r>
         <w:rPr>

</xml_diff>

<commit_message>
Updated win32/x64 build instructions document with patches to wxWidgets 3.0.2 for disabling DPI-awareness and fix for wxGraphicsPath crash bug.
</commit_message>
<xml_diff>
--- a/vc2013_wx3/Getting started with Visual Studio 2013 Express and wxWidgets 3.docx
+++ b/vc2013_wx3/Getting started with Visual Studio 2013 Express and wxWidgets 3.docx
@@ -113,25 +113,15 @@
                                 <w:color w:val="FFFFFF" w:themeColor="background1"/>
                                 <w:sz w:val="36"/>
                               </w:rPr>
-                              <w:t xml:space="preserve">13 and </w:t>
+                              <w:t>13 and wxWidgets 3</w:t>
                             </w:r>
-                            <w:proofErr w:type="spellStart"/>
                             <w:r>
                               <w:rPr>
                                 <w:rFonts w:ascii="Segoe UI Light" w:hAnsi="Segoe UI Light"/>
                                 <w:color w:val="FFFFFF" w:themeColor="background1"/>
                                 <w:sz w:val="36"/>
                               </w:rPr>
-                              <w:t>wxWidgets</w:t>
-                            </w:r>
-                            <w:proofErr w:type="spellEnd"/>
-                            <w:r>
-                              <w:rPr>
-                                <w:rFonts w:ascii="Segoe UI Light" w:hAnsi="Segoe UI Light"/>
-                                <w:color w:val="FFFFFF" w:themeColor="background1"/>
-                                <w:sz w:val="36"/>
-                              </w:rPr>
-                              <w:t xml:space="preserve"> 3</w:t>
+                              <w:t>.0.2</w:t>
                             </w:r>
                           </w:p>
                         </w:txbxContent>
@@ -204,6 +194,14 @@
                         </w:rPr>
                         <w:t>13 and wxWidgets 3</w:t>
                       </w:r>
+                      <w:r>
+                        <w:rPr>
+                          <w:rFonts w:ascii="Segoe UI Light" w:hAnsi="Segoe UI Light"/>
+                          <w:color w:val="FFFFFF" w:themeColor="background1"/>
+                          <w:sz w:val="36"/>
+                        </w:rPr>
+                        <w:t>.0.2</w:t>
+                      </w:r>
                     </w:p>
                   </w:txbxContent>
                 </v:textbox>
@@ -332,15 +330,17 @@
           <w:color w:val="808080" w:themeColor="background1" w:themeShade="80"/>
           <w:sz w:val="24"/>
         </w:rPr>
-        <w:t>22 January</w:t>
-      </w:r>
+        <w:t xml:space="preserve">8 December </w:t>
+      </w:r>
+      <w:bookmarkStart w:id="0" w:name="_GoBack"/>
+      <w:bookmarkEnd w:id="0"/>
       <w:r>
         <w:rPr>
           <w:rFonts w:ascii="Segoe UI Light" w:hAnsi="Segoe UI Light"/>
           <w:color w:val="808080" w:themeColor="background1" w:themeShade="80"/>
           <w:sz w:val="24"/>
         </w:rPr>
-        <w:t xml:space="preserve"> 201</w:t>
+        <w:t>201</w:t>
       </w:r>
       <w:r>
         <w:rPr>
@@ -399,71 +399,7 @@
           <w:rFonts w:ascii="Segoe UI Light" w:hAnsi="Segoe UI Light"/>
           <w:sz w:val="28"/>
         </w:rPr>
-        <w:t>. Usually it is more reliable to download the .</w:t>
-      </w:r>
-      <w:proofErr w:type="spellStart"/>
-      <w:r>
-        <w:rPr>
-          <w:rFonts w:ascii="Segoe UI Light" w:hAnsi="Segoe UI Light"/>
-          <w:sz w:val="28"/>
-        </w:rPr>
-        <w:t>iso</w:t>
-      </w:r>
-      <w:proofErr w:type="spellEnd"/>
-      <w:r>
-        <w:rPr>
-          <w:rFonts w:ascii="Segoe UI Light" w:hAnsi="Segoe UI Light"/>
-          <w:sz w:val="28"/>
-        </w:rPr>
-        <w:t xml:space="preserve"> disk image, and then use a utility like </w:t>
-      </w:r>
-      <w:proofErr w:type="spellStart"/>
-      <w:r>
-        <w:rPr>
-          <w:rFonts w:ascii="Segoe UI Light" w:hAnsi="Segoe UI Light"/>
-          <w:sz w:val="28"/>
-        </w:rPr>
-        <w:t>WinCDEmu</w:t>
-      </w:r>
-      <w:proofErr w:type="spellEnd"/>
-      <w:r>
-        <w:rPr>
-          <w:rFonts w:ascii="Segoe UI Light" w:hAnsi="Segoe UI Light"/>
-          <w:sz w:val="28"/>
-        </w:rPr>
-        <w:t xml:space="preserve"> to mount the .</w:t>
-      </w:r>
-      <w:proofErr w:type="spellStart"/>
-      <w:r>
-        <w:rPr>
-          <w:rFonts w:ascii="Segoe UI Light" w:hAnsi="Segoe UI Light"/>
-          <w:sz w:val="28"/>
-        </w:rPr>
-        <w:t>iso</w:t>
-      </w:r>
-      <w:proofErr w:type="spellEnd"/>
-      <w:r>
-        <w:rPr>
-          <w:rFonts w:ascii="Segoe UI Light" w:hAnsi="Segoe UI Light"/>
-          <w:sz w:val="28"/>
-        </w:rPr>
-        <w:t xml:space="preserve"> image to a virtual drive.  You can download </w:t>
-      </w:r>
-      <w:proofErr w:type="spellStart"/>
-      <w:r>
-        <w:rPr>
-          <w:rFonts w:ascii="Segoe UI Light" w:hAnsi="Segoe UI Light"/>
-          <w:sz w:val="28"/>
-        </w:rPr>
-        <w:t>WinCDEmu</w:t>
-      </w:r>
-      <w:proofErr w:type="spellEnd"/>
-      <w:r>
-        <w:rPr>
-          <w:rFonts w:ascii="Segoe UI Light" w:hAnsi="Segoe UI Light"/>
-          <w:sz w:val="28"/>
-        </w:rPr>
-        <w:t xml:space="preserve"> from </w:t>
+        <w:t xml:space="preserve">. Usually it is more reliable to download the .iso disk image, and then use a utility like WinCDEmu to mount the .iso image to a virtual drive.  You can download WinCDEmu from </w:t>
       </w:r>
       <w:hyperlink r:id="rId7" w:history="1">
         <w:r>
@@ -520,23 +456,14 @@
           <w:rFonts w:ascii="Segoe UI Light" w:hAnsi="Segoe UI Light"/>
           <w:sz w:val="28"/>
         </w:rPr>
-        <w:t xml:space="preserve">Download </w:t>
-      </w:r>
-      <w:proofErr w:type="spellStart"/>
-      <w:r>
-        <w:rPr>
-          <w:rFonts w:ascii="Segoe UI Light" w:hAnsi="Segoe UI Light"/>
-          <w:sz w:val="28"/>
-        </w:rPr>
-        <w:t>wxWidgets</w:t>
-      </w:r>
-      <w:proofErr w:type="spellEnd"/>
-      <w:r>
-        <w:rPr>
-          <w:rFonts w:ascii="Segoe UI Light" w:hAnsi="Segoe UI Light"/>
-          <w:sz w:val="28"/>
-        </w:rPr>
-        <w:t xml:space="preserve"> 3.0.1</w:t>
+        <w:t xml:space="preserve">Download wxWidgets </w:t>
+      </w:r>
+      <w:r>
+        <w:rPr>
+          <w:rFonts w:ascii="Segoe UI Light" w:hAnsi="Segoe UI Light"/>
+          <w:sz w:val="28"/>
+        </w:rPr>
+        <w:t>3.0.2</w:t>
       </w:r>
       <w:r>
         <w:rPr>
@@ -550,14 +477,14 @@
           <w:rFonts w:ascii="Segoe UI Light" w:hAnsi="Segoe UI Light"/>
           <w:sz w:val="28"/>
         </w:rPr>
-        <w:t>(wxWidgets-3.0.</w:t>
-      </w:r>
-      <w:r>
-        <w:rPr>
-          <w:rFonts w:ascii="Segoe UI Light" w:hAnsi="Segoe UI Light"/>
-          <w:sz w:val="28"/>
-        </w:rPr>
-        <w:t>1</w:t>
+        <w:t>(wxWidgets-</w:t>
+      </w:r>
+      <w:r>
+        <w:rPr>
+          <w:rFonts w:ascii="Segoe UI Light" w:hAnsi="Segoe UI Light"/>
+          <w:sz w:val="28"/>
+        </w:rPr>
+        <w:t>3.0.2</w:t>
       </w:r>
       <w:r>
         <w:rPr>
@@ -573,17 +500,7 @@
             <w:rFonts w:ascii="Segoe UI Light" w:hAnsi="Segoe UI Light"/>
             <w:sz w:val="28"/>
           </w:rPr>
-          <w:t>http://sourceforge.net/projects/wxwindows/files/3.0.1/wxWidgets-3.</w:t>
-        </w:r>
-        <w:bookmarkStart w:id="0" w:name="_GoBack"/>
-        <w:bookmarkEnd w:id="0"/>
-        <w:r>
-          <w:rPr>
-            <w:rStyle w:val="Hyperlink"/>
-            <w:rFonts w:ascii="Segoe UI Light" w:hAnsi="Segoe UI Light"/>
-            <w:sz w:val="28"/>
-          </w:rPr>
-          <w:t>0</w:t>
+          <w:t>http://sourceforge.net/projects/wxwindows/files/</w:t>
         </w:r>
         <w:r>
           <w:rPr>
@@ -591,7 +508,31 @@
             <w:rFonts w:ascii="Segoe UI Light" w:hAnsi="Segoe UI Light"/>
             <w:sz w:val="28"/>
           </w:rPr>
-          <w:t>.1.zip/download</w:t>
+          <w:t>3.0.2</w:t>
+        </w:r>
+        <w:r>
+          <w:rPr>
+            <w:rStyle w:val="Hyperlink"/>
+            <w:rFonts w:ascii="Segoe UI Light" w:hAnsi="Segoe UI Light"/>
+            <w:sz w:val="28"/>
+          </w:rPr>
+          <w:t>/wxWidgets-</w:t>
+        </w:r>
+        <w:r>
+          <w:rPr>
+            <w:rStyle w:val="Hyperlink"/>
+            <w:rFonts w:ascii="Segoe UI Light" w:hAnsi="Segoe UI Light"/>
+            <w:sz w:val="28"/>
+          </w:rPr>
+          <w:t>3.0.2</w:t>
+        </w:r>
+        <w:r>
+          <w:rPr>
+            <w:rStyle w:val="Hyperlink"/>
+            <w:rFonts w:ascii="Segoe UI Light" w:hAnsi="Segoe UI Light"/>
+            <w:sz w:val="28"/>
+          </w:rPr>
+          <w:t>.zip/download</w:t>
         </w:r>
       </w:hyperlink>
       <w:r>
@@ -626,14 +567,14 @@
           <w:rFonts w:ascii="Segoe UI Light" w:hAnsi="Segoe UI Light"/>
           <w:sz w:val="28"/>
         </w:rPr>
-        <w:t>xtract to c:\wxWidgets-3.0.</w:t>
-      </w:r>
-      <w:r>
-        <w:rPr>
-          <w:rFonts w:ascii="Segoe UI Light" w:hAnsi="Segoe UI Light"/>
-          <w:sz w:val="28"/>
-        </w:rPr>
-        <w:t>1</w:t>
+        <w:t>xtract to c:\wxWidgets-</w:t>
+      </w:r>
+      <w:r>
+        <w:rPr>
+          <w:rFonts w:ascii="Segoe UI Light" w:hAnsi="Segoe UI Light"/>
+          <w:sz w:val="28"/>
+        </w:rPr>
+        <w:t>3.0.2</w:t>
       </w:r>
     </w:p>
     <w:p>
@@ -653,42 +594,7 @@
           <w:rFonts w:ascii="Segoe UI Light" w:hAnsi="Segoe UI Light"/>
           <w:sz w:val="28"/>
         </w:rPr>
-        <w:t>Start VS 2013</w:t>
-      </w:r>
-      <w:r>
-        <w:rPr>
-          <w:rFonts w:ascii="Segoe UI Light" w:hAnsi="Segoe UI Light"/>
-          <w:sz w:val="28"/>
-        </w:rPr>
-        <w:t>, and open c:\wxWid</w:t>
-      </w:r>
-      <w:r>
-        <w:rPr>
-          <w:rFonts w:ascii="Segoe UI Light" w:hAnsi="Segoe UI Light"/>
-          <w:sz w:val="28"/>
-        </w:rPr>
-        <w:t>gets-3.0.1</w:t>
-      </w:r>
-      <w:r>
-        <w:rPr>
-          <w:rFonts w:ascii="Segoe UI Light" w:hAnsi="Segoe UI Light"/>
-          <w:sz w:val="28"/>
-        </w:rPr>
-        <w:t>\build\msw\wx_vc1</w:t>
-      </w:r>
-      <w:r>
-        <w:rPr>
-          <w:rFonts w:ascii="Segoe UI Light" w:hAnsi="Segoe UI Light"/>
-          <w:sz w:val="28"/>
-        </w:rPr>
-        <w:t>2</w:t>
-      </w:r>
-      <w:r>
-        <w:rPr>
-          <w:rFonts w:ascii="Segoe UI Light" w:hAnsi="Segoe UI Light"/>
-          <w:sz w:val="28"/>
-        </w:rPr>
-        <w:t>.sln</w:t>
+        <w:t>Start VS 2013, and open c:\wxWidgets-3.0.2\build\msw\wx_vc12.sln</w:t>
       </w:r>
     </w:p>
     <w:p>
@@ -708,16 +614,45 @@
           <w:rFonts w:ascii="Segoe UI Light" w:hAnsi="Segoe UI Light"/>
           <w:sz w:val="28"/>
         </w:rPr>
-        <w:t xml:space="preserve">Build Debug and Release configurations for both Win32 and x64 platforms.  </w:t>
-      </w:r>
-      <w:r>
-        <w:rPr>
-          <w:rFonts w:ascii="Segoe UI Light" w:hAnsi="Segoe UI Light"/>
-          <w:sz w:val="28"/>
-        </w:rPr>
-        <w:t xml:space="preserve">Note: </w:t>
-      </w:r>
-      <w:proofErr w:type="spellStart"/>
+        <w:t xml:space="preserve">Implement a fix for the wxGraphicsPath issue.  See related discussion at </w:t>
+      </w:r>
+      <w:hyperlink r:id="rId9" w:history="1">
+        <w:r>
+          <w:rPr>
+            <w:rStyle w:val="Hyperlink"/>
+            <w:rFonts w:ascii="Segoe UI Light" w:hAnsi="Segoe UI Light"/>
+            <w:sz w:val="28"/>
+          </w:rPr>
+          <w:t>http://trac.wxwidgets.org/changeset/78023</w:t>
+        </w:r>
+      </w:hyperlink>
+      <w:r>
+        <w:rPr>
+          <w:rFonts w:ascii="Segoe UI Light" w:hAnsi="Segoe UI Light"/>
+          <w:sz w:val="28"/>
+        </w:rPr>
+        <w:t xml:space="preserve"> </w:t>
+      </w:r>
+    </w:p>
+    <w:p>
+      <w:pPr>
+        <w:pStyle w:val="ListParagraph"/>
+        <w:numPr>
+          <w:ilvl w:val="1"/>
+          <w:numId w:val="1"/>
+        </w:numPr>
+        <w:rPr>
+          <w:rFonts w:ascii="Segoe UI Light" w:hAnsi="Segoe UI Light"/>
+          <w:sz w:val="28"/>
+        </w:rPr>
+      </w:pPr>
+      <w:r>
+        <w:rPr>
+          <w:rFonts w:ascii="Segoe UI Light" w:hAnsi="Segoe UI Light"/>
+          <w:sz w:val="28"/>
+        </w:rPr>
+        <w:t>Open c:\</w:t>
+      </w:r>
       <w:r>
         <w:rPr>
           <w:rFonts w:ascii="Segoe UI Light" w:hAnsi="Segoe UI Light"/>
@@ -725,43 +660,116 @@
         </w:rPr>
         <w:t>wxWidgets</w:t>
       </w:r>
-      <w:proofErr w:type="spellEnd"/>
-      <w:r>
-        <w:rPr>
-          <w:rFonts w:ascii="Segoe UI Light" w:hAnsi="Segoe UI Light"/>
-          <w:sz w:val="28"/>
-        </w:rPr>
-        <w:t xml:space="preserve"> 3.0.</w:t>
-      </w:r>
-      <w:r>
-        <w:rPr>
-          <w:rFonts w:ascii="Segoe UI Light" w:hAnsi="Segoe UI Light"/>
-          <w:sz w:val="28"/>
-        </w:rPr>
-        <w:t>1</w:t>
-      </w:r>
-      <w:r>
-        <w:rPr>
-          <w:rFonts w:ascii="Segoe UI Light" w:hAnsi="Segoe UI Light"/>
-          <w:sz w:val="28"/>
-        </w:rPr>
-        <w:t xml:space="preserve"> does not require a separate folder for the 64-bit build anymore.  The libraries for 32-bit go into lib\</w:t>
-      </w:r>
-      <w:proofErr w:type="spellStart"/>
-      <w:r>
-        <w:rPr>
-          <w:rFonts w:ascii="Segoe UI Light" w:hAnsi="Segoe UI Light"/>
-          <w:sz w:val="28"/>
-        </w:rPr>
-        <w:t>vc_lib</w:t>
-      </w:r>
-      <w:proofErr w:type="spellEnd"/>
-      <w:r>
-        <w:rPr>
-          <w:rFonts w:ascii="Segoe UI Light" w:hAnsi="Segoe UI Light"/>
-          <w:sz w:val="28"/>
-        </w:rPr>
-        <w:t xml:space="preserve"> and 64-bit into lib\vc_x64_lib.</w:t>
+      <w:r>
+        <w:rPr>
+          <w:rFonts w:ascii="Segoe UI Light" w:hAnsi="Segoe UI Light"/>
+          <w:sz w:val="28"/>
+        </w:rPr>
+        <w:t>-3.0.2\</w:t>
+      </w:r>
+      <w:r>
+        <w:rPr>
+          <w:rFonts w:ascii="Segoe UI Light" w:hAnsi="Segoe UI Light"/>
+          <w:sz w:val="28"/>
+        </w:rPr>
+        <w:t>src</w:t>
+      </w:r>
+      <w:r>
+        <w:rPr>
+          <w:rFonts w:ascii="Segoe UI Light" w:hAnsi="Segoe UI Light"/>
+          <w:sz w:val="28"/>
+        </w:rPr>
+        <w:t>\</w:t>
+      </w:r>
+      <w:r>
+        <w:rPr>
+          <w:rFonts w:ascii="Segoe UI Light" w:hAnsi="Segoe UI Light"/>
+          <w:sz w:val="28"/>
+        </w:rPr>
+        <w:t>common</w:t>
+      </w:r>
+      <w:r>
+        <w:rPr>
+          <w:rFonts w:ascii="Segoe UI Light" w:hAnsi="Segoe UI Light"/>
+          <w:sz w:val="28"/>
+        </w:rPr>
+        <w:t>\</w:t>
+      </w:r>
+      <w:r>
+        <w:rPr>
+          <w:rFonts w:ascii="Segoe UI Light" w:hAnsi="Segoe UI Light"/>
+          <w:sz w:val="28"/>
+        </w:rPr>
+        <w:t>dcgraph.cpp</w:t>
+      </w:r>
+    </w:p>
+    <w:p>
+      <w:pPr>
+        <w:pStyle w:val="ListParagraph"/>
+        <w:numPr>
+          <w:ilvl w:val="1"/>
+          <w:numId w:val="1"/>
+        </w:numPr>
+        <w:rPr>
+          <w:rFonts w:ascii="Segoe UI Light" w:hAnsi="Segoe UI Light"/>
+          <w:sz w:val="28"/>
+        </w:rPr>
+      </w:pPr>
+      <w:r>
+        <w:rPr>
+          <w:rFonts w:ascii="Segoe UI Light" w:hAnsi="Segoe UI Light"/>
+          <w:sz w:val="28"/>
+        </w:rPr>
+        <w:t>Delete lines 655 and 667, and initialize the ‘path’ variable on line 649, according to the image below:</w:t>
+      </w:r>
+    </w:p>
+    <w:p>
+      <w:pPr>
+        <w:jc w:val="center"/>
+        <w:rPr>
+          <w:rFonts w:ascii="Segoe UI Light" w:hAnsi="Segoe UI Light"/>
+          <w:sz w:val="28"/>
+        </w:rPr>
+      </w:pPr>
+      <w:r>
+        <w:rPr>
+          <w:noProof/>
+        </w:rPr>
+        <w:drawing>
+          <wp:inline distT="0" distB="0" distL="0" distR="0" wp14:anchorId="48F08633" wp14:editId="1452704C">
+            <wp:extent cx="5943600" cy="2113915"/>
+            <wp:effectExtent l="0" t="0" r="0" b="635"/>
+            <wp:docPr id="1" name="Picture 1"/>
+            <wp:cNvGraphicFramePr>
+              <a:graphicFrameLocks xmlns:a="http://schemas.openxmlformats.org/drawingml/2006/main" noChangeAspect="1"/>
+            </wp:cNvGraphicFramePr>
+            <a:graphic xmlns:a="http://schemas.openxmlformats.org/drawingml/2006/main">
+              <a:graphicData uri="http://schemas.openxmlformats.org/drawingml/2006/picture">
+                <pic:pic xmlns:pic="http://schemas.openxmlformats.org/drawingml/2006/picture">
+                  <pic:nvPicPr>
+                    <pic:cNvPr id="0" name=""/>
+                    <pic:cNvPicPr/>
+                  </pic:nvPicPr>
+                  <pic:blipFill>
+                    <a:blip r:embed="rId10"/>
+                    <a:stretch>
+                      <a:fillRect/>
+                    </a:stretch>
+                  </pic:blipFill>
+                  <pic:spPr>
+                    <a:xfrm>
+                      <a:off x="0" y="0"/>
+                      <a:ext cx="5943600" cy="2113915"/>
+                    </a:xfrm>
+                    <a:prstGeom prst="rect">
+                      <a:avLst/>
+                    </a:prstGeom>
+                  </pic:spPr>
+                </pic:pic>
+              </a:graphicData>
+            </a:graphic>
+          </wp:inline>
+        </w:drawing>
       </w:r>
     </w:p>
     <w:p>
@@ -781,49 +789,159 @@
           <w:rFonts w:ascii="Segoe UI Light" w:hAnsi="Segoe UI Light"/>
           <w:sz w:val="28"/>
         </w:rPr>
-        <w:t>Setup the WXMSW3 environment variable t</w:t>
-      </w:r>
-      <w:r>
-        <w:rPr>
-          <w:rFonts w:ascii="Segoe UI Light" w:hAnsi="Segoe UI Light"/>
-          <w:sz w:val="28"/>
-        </w:rPr>
-        <w:t>o point to c:\wxWidgets-3.0.</w:t>
-      </w:r>
-      <w:r>
-        <w:rPr>
-          <w:rFonts w:ascii="Segoe UI Light" w:hAnsi="Segoe UI Light"/>
-          <w:sz w:val="28"/>
-        </w:rPr>
-        <w:t>1</w:t>
-      </w:r>
-      <w:r>
-        <w:rPr>
-          <w:rFonts w:ascii="Segoe UI Light" w:hAnsi="Segoe UI Light"/>
-          <w:sz w:val="28"/>
-        </w:rPr>
-        <w:t xml:space="preserve"> (Control Panel-&gt;System-&gt;Advanced system settings-&gt;Environment variables)</w:t>
-      </w:r>
-      <w:r>
-        <w:rPr>
-          <w:rFonts w:ascii="Segoe UI Light" w:hAnsi="Segoe UI Light"/>
-          <w:sz w:val="28"/>
-        </w:rPr>
-        <w:t xml:space="preserve">.  Also, delete your old WXMSW3x64 environment variable </w:t>
-      </w:r>
-      <w:r>
-        <w:rPr>
-          <w:rFonts w:ascii="Segoe UI Light" w:hAnsi="Segoe UI Light"/>
-          <w:sz w:val="28"/>
-        </w:rPr>
-        <w:t xml:space="preserve">if you have it </w:t>
-      </w:r>
-      <w:r>
-        <w:rPr>
-          <w:rFonts w:ascii="Segoe UI Light" w:hAnsi="Segoe UI Light"/>
-          <w:sz w:val="28"/>
-        </w:rPr>
-        <w:t>– it’s no longer needed.</w:t>
+        <w:t xml:space="preserve">Disable process DPI awareness for applications so that they are virtualized on high-DPI screens.  See related discussion at </w:t>
+      </w:r>
+      <w:hyperlink r:id="rId11" w:history="1">
+        <w:r>
+          <w:rPr>
+            <w:rStyle w:val="Hyperlink"/>
+            <w:rFonts w:ascii="Segoe UI Light" w:hAnsi="Segoe UI Light"/>
+            <w:sz w:val="28"/>
+          </w:rPr>
+          <w:t>http://trac.wxwidgets.org/ticket/16116</w:t>
+        </w:r>
+      </w:hyperlink>
+      <w:r>
+        <w:rPr>
+          <w:rFonts w:ascii="Segoe UI Light" w:hAnsi="Segoe UI Light"/>
+          <w:sz w:val="28"/>
+        </w:rPr>
+        <w:t xml:space="preserve"> </w:t>
+      </w:r>
+    </w:p>
+    <w:p>
+      <w:pPr>
+        <w:pStyle w:val="ListParagraph"/>
+        <w:numPr>
+          <w:ilvl w:val="1"/>
+          <w:numId w:val="1"/>
+        </w:numPr>
+        <w:rPr>
+          <w:rFonts w:ascii="Segoe UI Light" w:hAnsi="Segoe UI Light"/>
+          <w:sz w:val="28"/>
+        </w:rPr>
+      </w:pPr>
+      <w:r>
+        <w:rPr>
+          <w:rFonts w:ascii="Segoe UI Light" w:hAnsi="Segoe UI Light"/>
+          <w:sz w:val="28"/>
+        </w:rPr>
+        <w:t xml:space="preserve">Open </w:t>
+      </w:r>
+      <w:r>
+        <w:rPr>
+          <w:rFonts w:ascii="Segoe UI Light" w:hAnsi="Segoe UI Light"/>
+          <w:sz w:val="28"/>
+        </w:rPr>
+        <w:t xml:space="preserve">C:\wxWidgets-3.0.2\src\msw\main.cpp </w:t>
+      </w:r>
+    </w:p>
+    <w:p>
+      <w:pPr>
+        <w:pStyle w:val="ListParagraph"/>
+        <w:numPr>
+          <w:ilvl w:val="1"/>
+          <w:numId w:val="1"/>
+        </w:numPr>
+        <w:rPr>
+          <w:rFonts w:ascii="Segoe UI Light" w:hAnsi="Segoe UI Light"/>
+          <w:sz w:val="28"/>
+        </w:rPr>
+      </w:pPr>
+      <w:r>
+        <w:rPr>
+          <w:rFonts w:ascii="Segoe UI Light" w:hAnsi="Segoe UI Light"/>
+          <w:sz w:val="28"/>
+        </w:rPr>
+        <w:t xml:space="preserve">Comment out line 408 </w:t>
+      </w:r>
+      <w:r>
+        <w:rPr>
+          <w:rFonts w:ascii="Segoe UI Light" w:hAnsi="Segoe UI Light"/>
+          <w:sz w:val="28"/>
+        </w:rPr>
+        <w:t>that calls wxSetP</w:t>
+      </w:r>
+      <w:r>
+        <w:rPr>
+          <w:rFonts w:ascii="Segoe UI Light" w:hAnsi="Segoe UI Light"/>
+          <w:sz w:val="28"/>
+        </w:rPr>
+        <w:t>rocessDPIAware()</w:t>
+      </w:r>
+      <w:r>
+        <w:rPr>
+          <w:rFonts w:ascii="Segoe UI Light" w:hAnsi="Segoe UI Light"/>
+          <w:sz w:val="28"/>
+        </w:rPr>
+        <w:t xml:space="preserve">.  </w:t>
+      </w:r>
+    </w:p>
+    <w:p>
+      <w:pPr>
+        <w:pStyle w:val="ListParagraph"/>
+        <w:ind w:left="1440"/>
+        <w:jc w:val="center"/>
+        <w:rPr>
+          <w:rFonts w:ascii="Segoe UI Light" w:hAnsi="Segoe UI Light"/>
+          <w:sz w:val="28"/>
+        </w:rPr>
+      </w:pPr>
+      <w:r>
+        <w:rPr>
+          <w:rFonts w:ascii="Segoe UI Light" w:hAnsi="Segoe UI Light"/>
+          <w:noProof/>
+          <w:sz w:val="28"/>
+        </w:rPr>
+        <w:lastRenderedPageBreak/>
+        <w:drawing>
+          <wp:inline distT="0" distB="0" distL="0" distR="0">
+            <wp:extent cx="5634990" cy="2913380"/>
+            <wp:effectExtent l="0" t="0" r="3810" b="1270"/>
+            <wp:docPr id="3" name="Picture 3"/>
+            <wp:cNvGraphicFramePr>
+              <a:graphicFrameLocks xmlns:a="http://schemas.openxmlformats.org/drawingml/2006/main" noChangeAspect="1"/>
+            </wp:cNvGraphicFramePr>
+            <a:graphic xmlns:a="http://schemas.openxmlformats.org/drawingml/2006/main">
+              <a:graphicData uri="http://schemas.openxmlformats.org/drawingml/2006/picture">
+                <pic:pic xmlns:pic="http://schemas.openxmlformats.org/drawingml/2006/picture">
+                  <pic:nvPicPr>
+                    <pic:cNvPr id="0" name="Picture 1"/>
+                    <pic:cNvPicPr>
+                      <a:picLocks noChangeAspect="1" noChangeArrowheads="1"/>
+                    </pic:cNvPicPr>
+                  </pic:nvPicPr>
+                  <pic:blipFill>
+                    <a:blip r:embed="rId12">
+                      <a:extLst>
+                        <a:ext uri="{28A0092B-C50C-407E-A947-70E740481C1C}">
+                          <a14:useLocalDpi xmlns:a14="http://schemas.microsoft.com/office/drawing/2010/main" val="0"/>
+                        </a:ext>
+                      </a:extLst>
+                    </a:blip>
+                    <a:srcRect/>
+                    <a:stretch>
+                      <a:fillRect/>
+                    </a:stretch>
+                  </pic:blipFill>
+                  <pic:spPr bwMode="auto">
+                    <a:xfrm>
+                      <a:off x="0" y="0"/>
+                      <a:ext cx="5634990" cy="2913380"/>
+                    </a:xfrm>
+                    <a:prstGeom prst="rect">
+                      <a:avLst/>
+                    </a:prstGeom>
+                    <a:noFill/>
+                    <a:ln>
+                      <a:noFill/>
+                    </a:ln>
+                  </pic:spPr>
+                </pic:pic>
+              </a:graphicData>
+            </a:graphic>
+          </wp:inline>
+        </w:drawing>
       </w:r>
     </w:p>
     <w:p>
@@ -843,9 +961,119 @@
           <w:rFonts w:ascii="Segoe UI Light" w:hAnsi="Segoe UI Light"/>
           <w:sz w:val="28"/>
         </w:rPr>
+        <w:t xml:space="preserve">Build Debug and Release configurations for both Win32 and x64 platforms.  </w:t>
+      </w:r>
+      <w:r>
+        <w:rPr>
+          <w:rFonts w:ascii="Segoe UI Light" w:hAnsi="Segoe UI Light"/>
+          <w:sz w:val="28"/>
+        </w:rPr>
+        <w:t xml:space="preserve">Note: </w:t>
+      </w:r>
+      <w:r>
+        <w:rPr>
+          <w:rFonts w:ascii="Segoe UI Light" w:hAnsi="Segoe UI Light"/>
+          <w:sz w:val="28"/>
+        </w:rPr>
+        <w:t xml:space="preserve">wxWidgets </w:t>
+      </w:r>
+      <w:r>
+        <w:rPr>
+          <w:rFonts w:ascii="Segoe UI Light" w:hAnsi="Segoe UI Light"/>
+          <w:sz w:val="28"/>
+        </w:rPr>
+        <w:t>3.0.2</w:t>
+      </w:r>
+      <w:r>
+        <w:rPr>
+          <w:rFonts w:ascii="Segoe UI Light" w:hAnsi="Segoe UI Light"/>
+          <w:sz w:val="28"/>
+        </w:rPr>
+        <w:t xml:space="preserve"> does not require a separate folder for the 64-bit build anymore.  The libraries for 32-bit go into lib\vc_lib and 64-bit into lib\vc_x64_lib.</w:t>
+      </w:r>
+    </w:p>
+    <w:p>
+      <w:pPr>
+        <w:pStyle w:val="ListParagraph"/>
+        <w:numPr>
+          <w:ilvl w:val="0"/>
+          <w:numId w:val="1"/>
+        </w:numPr>
+        <w:rPr>
+          <w:rFonts w:ascii="Segoe UI Light" w:hAnsi="Segoe UI Light"/>
+          <w:sz w:val="28"/>
+        </w:rPr>
+      </w:pPr>
+      <w:r>
+        <w:rPr>
+          <w:rFonts w:ascii="Segoe UI Light" w:hAnsi="Segoe UI Light"/>
+          <w:sz w:val="28"/>
+        </w:rPr>
+        <w:t>Setup the WXMSW3 environment variable t</w:t>
+      </w:r>
+      <w:r>
+        <w:rPr>
+          <w:rFonts w:ascii="Segoe UI Light" w:hAnsi="Segoe UI Light"/>
+          <w:sz w:val="28"/>
+        </w:rPr>
+        <w:t>o point to c:\wxWidgets-</w:t>
+      </w:r>
+      <w:r>
+        <w:rPr>
+          <w:rFonts w:ascii="Segoe UI Light" w:hAnsi="Segoe UI Light"/>
+          <w:sz w:val="28"/>
+        </w:rPr>
+        <w:t>3.0.2</w:t>
+      </w:r>
+      <w:r>
+        <w:rPr>
+          <w:rFonts w:ascii="Segoe UI Light" w:hAnsi="Segoe UI Light"/>
+          <w:sz w:val="28"/>
+        </w:rPr>
+        <w:t xml:space="preserve"> (Control Panel-&gt;System-&gt;Advanced system settings-&gt;Environment variables)</w:t>
+      </w:r>
+      <w:r>
+        <w:rPr>
+          <w:rFonts w:ascii="Segoe UI Light" w:hAnsi="Segoe UI Light"/>
+          <w:sz w:val="28"/>
+        </w:rPr>
+        <w:t xml:space="preserve">.  Also, delete your old WXMSW3x64 environment variable </w:t>
+      </w:r>
+      <w:r>
+        <w:rPr>
+          <w:rFonts w:ascii="Segoe UI Light" w:hAnsi="Segoe UI Light"/>
+          <w:sz w:val="28"/>
+        </w:rPr>
+        <w:t xml:space="preserve">if you have it </w:t>
+      </w:r>
+      <w:r>
+        <w:rPr>
+          <w:rFonts w:ascii="Segoe UI Light" w:hAnsi="Segoe UI Light"/>
+          <w:sz w:val="28"/>
+        </w:rPr>
+        <w:t>– it’s no longer needed.</w:t>
+      </w:r>
+    </w:p>
+    <w:p>
+      <w:pPr>
+        <w:pStyle w:val="ListParagraph"/>
+        <w:numPr>
+          <w:ilvl w:val="0"/>
+          <w:numId w:val="1"/>
+        </w:numPr>
+        <w:rPr>
+          <w:rFonts w:ascii="Segoe UI Light" w:hAnsi="Segoe UI Light"/>
+          <w:sz w:val="28"/>
+        </w:rPr>
+      </w:pPr>
+      <w:r>
+        <w:rPr>
+          <w:rFonts w:ascii="Segoe UI Light" w:hAnsi="Segoe UI Light"/>
+          <w:sz w:val="28"/>
+        </w:rPr>
         <w:t xml:space="preserve">Check out the LK script engine from </w:t>
       </w:r>
-      <w:hyperlink r:id="rId9" w:history="1">
+      <w:hyperlink r:id="rId13" w:history="1">
         <w:r>
           <w:rPr>
             <w:rStyle w:val="Hyperlink"/>
@@ -862,21 +1090,12 @@
         </w:rPr>
         <w:t xml:space="preserve"> </w:t>
       </w:r>
-      <w:proofErr w:type="gramStart"/>
-      <w:r>
-        <w:rPr>
-          <w:rFonts w:ascii="Segoe UI Light" w:hAnsi="Segoe UI Light"/>
-          <w:sz w:val="28"/>
-        </w:rPr>
-        <w:t>There’s</w:t>
-      </w:r>
-      <w:proofErr w:type="gramEnd"/>
-      <w:r>
-        <w:rPr>
-          <w:rFonts w:ascii="Segoe UI Light" w:hAnsi="Segoe UI Light"/>
-          <w:sz w:val="28"/>
-        </w:rPr>
-        <w:t xml:space="preserve"> a folder called vc2013_wx3 with </w:t>
+      <w:r>
+        <w:rPr>
+          <w:rFonts w:ascii="Segoe UI Light" w:hAnsi="Segoe UI Light"/>
+          <w:sz w:val="28"/>
+        </w:rPr>
+        <w:t xml:space="preserve">There’s a folder called vc2013_wx3 with </w:t>
       </w:r>
       <w:r>
         <w:rPr>
@@ -904,23 +1123,7 @@
           <w:rFonts w:ascii="Segoe UI Light" w:hAnsi="Segoe UI Light"/>
           <w:sz w:val="28"/>
         </w:rPr>
-        <w:t>lkvc13wx3d.lib, lkvc13wx3x64.lib, and lkvc13wx3x64d.lib will be created in the “</w:t>
-      </w:r>
-      <w:proofErr w:type="spellStart"/>
-      <w:r>
-        <w:rPr>
-          <w:rFonts w:ascii="Segoe UI Light" w:hAnsi="Segoe UI Light"/>
-          <w:sz w:val="28"/>
-        </w:rPr>
-        <w:t>lk</w:t>
-      </w:r>
-      <w:proofErr w:type="spellEnd"/>
-      <w:r>
-        <w:rPr>
-          <w:rFonts w:ascii="Segoe UI Light" w:hAnsi="Segoe UI Light"/>
-          <w:sz w:val="28"/>
-        </w:rPr>
-        <w:t>” folder.</w:t>
+        <w:t>lkvc13wx3d.lib, lkvc13wx3x64.lib, and lkvc13wx3x64d.lib will be created in the “lk” folder.</w:t>
       </w:r>
       <w:r>
         <w:rPr>
@@ -947,41 +1150,9 @@
           <w:rFonts w:ascii="Segoe UI Light" w:hAnsi="Segoe UI Light"/>
           <w:sz w:val="28"/>
         </w:rPr>
-        <w:t xml:space="preserve">Check out the </w:t>
-      </w:r>
-      <w:proofErr w:type="spellStart"/>
-      <w:r>
-        <w:rPr>
-          <w:rFonts w:ascii="Segoe UI Light" w:hAnsi="Segoe UI Light"/>
-          <w:sz w:val="28"/>
-        </w:rPr>
-        <w:t>wxWidgets</w:t>
-      </w:r>
-      <w:proofErr w:type="spellEnd"/>
-      <w:r>
-        <w:rPr>
-          <w:rFonts w:ascii="Segoe UI Light" w:hAnsi="Segoe UI Light"/>
-          <w:sz w:val="28"/>
-        </w:rPr>
-        <w:t xml:space="preserve"> Extensions (</w:t>
-      </w:r>
-      <w:proofErr w:type="spellStart"/>
-      <w:r>
-        <w:rPr>
-          <w:rFonts w:ascii="Segoe UI Light" w:hAnsi="Segoe UI Light"/>
-          <w:sz w:val="28"/>
-        </w:rPr>
-        <w:t>wex</w:t>
-      </w:r>
-      <w:proofErr w:type="spellEnd"/>
-      <w:r>
-        <w:rPr>
-          <w:rFonts w:ascii="Segoe UI Light" w:hAnsi="Segoe UI Light"/>
-          <w:sz w:val="28"/>
-        </w:rPr>
-        <w:t xml:space="preserve">) library from </w:t>
-      </w:r>
-      <w:hyperlink r:id="rId10" w:history="1">
+        <w:t xml:space="preserve">Check out the wxWidgets Extensions (wex) library from </w:t>
+      </w:r>
+      <w:hyperlink r:id="rId14" w:history="1">
         <w:r>
           <w:rPr>
             <w:rStyle w:val="Hyperlink"/>
@@ -1045,39 +1216,7 @@
           <w:rFonts w:ascii="Segoe UI Light" w:hAnsi="Segoe UI Light"/>
           <w:sz w:val="28"/>
         </w:rPr>
-        <w:t xml:space="preserve">wexvc13wx3x64.lib, and wexvc13wx3x64d.lib will be created in the </w:t>
-      </w:r>
-      <w:proofErr w:type="spellStart"/>
-      <w:r>
-        <w:rPr>
-          <w:rFonts w:ascii="Segoe UI Light" w:hAnsi="Segoe UI Light"/>
-          <w:sz w:val="28"/>
-        </w:rPr>
-        <w:t>wex</w:t>
-      </w:r>
-      <w:proofErr w:type="spellEnd"/>
-      <w:r>
-        <w:rPr>
-          <w:rFonts w:ascii="Segoe UI Light" w:hAnsi="Segoe UI Light"/>
-          <w:sz w:val="28"/>
-        </w:rPr>
-        <w:t xml:space="preserve"> folder, and dview{x64}.exe and sandbox{x64}.exe will exist in the project solution folder.  Both of the executables </w:t>
-      </w:r>
-      <w:proofErr w:type="gramStart"/>
-      <w:r>
-        <w:rPr>
-          <w:rFonts w:ascii="Segoe UI Light" w:hAnsi="Segoe UI Light"/>
-          <w:sz w:val="28"/>
-        </w:rPr>
-        <w:t>should</w:t>
-      </w:r>
-      <w:proofErr w:type="gramEnd"/>
-      <w:r>
-        <w:rPr>
-          <w:rFonts w:ascii="Segoe UI Light" w:hAnsi="Segoe UI Light"/>
-          <w:sz w:val="28"/>
-        </w:rPr>
-        <w:t xml:space="preserve"> run fine.</w:t>
+        <w:t>wexvc13wx3x64.lib, and wexvc13wx3x64d.lib will be created in the wex folder, and dview{x64}.exe and sandbox{x64}.exe will exist in the project solution folder.  Both of the executables should run fine.</w:t>
       </w:r>
       <w:r>
         <w:rPr>
@@ -1104,7 +1243,6 @@
           <w:rFonts w:ascii="Segoe UI Light" w:hAnsi="Segoe UI Light"/>
           <w:sz w:val="28"/>
         </w:rPr>
-        <w:lastRenderedPageBreak/>
         <w:t xml:space="preserve"> </w:t>
       </w:r>
       <w:r>
@@ -1112,25 +1250,9 @@
           <w:rFonts w:ascii="Segoe UI Light" w:hAnsi="Segoe UI Light"/>
           <w:sz w:val="28"/>
         </w:rPr>
-        <w:t xml:space="preserve">Check out </w:t>
-      </w:r>
-      <w:proofErr w:type="spellStart"/>
-      <w:r>
-        <w:rPr>
-          <w:rFonts w:ascii="Segoe UI Light" w:hAnsi="Segoe UI Light"/>
-          <w:sz w:val="28"/>
-        </w:rPr>
-        <w:t>SAMnt</w:t>
-      </w:r>
-      <w:proofErr w:type="spellEnd"/>
-      <w:r>
-        <w:rPr>
-          <w:rFonts w:ascii="Segoe UI Light" w:hAnsi="Segoe UI Light"/>
-          <w:sz w:val="28"/>
-        </w:rPr>
-        <w:t xml:space="preserve"> from </w:t>
-      </w:r>
-      <w:hyperlink r:id="rId11" w:history="1">
+        <w:t xml:space="preserve">Check out SAMnt from </w:t>
+      </w:r>
+      <w:hyperlink r:id="rId15" w:history="1">
         <w:r>
           <w:rPr>
             <w:rStyle w:val="Hyperlink"/>
@@ -1145,23 +1267,7 @@
           <w:rFonts w:ascii="Segoe UI Light" w:hAnsi="Segoe UI Light"/>
           <w:sz w:val="28"/>
         </w:rPr>
-        <w:t xml:space="preserve">. Before compiling, create a new environment variable SAMNTDIR that points to the local </w:t>
-      </w:r>
-      <w:proofErr w:type="spellStart"/>
-      <w:r>
-        <w:rPr>
-          <w:rFonts w:ascii="Segoe UI Light" w:hAnsi="Segoe UI Light"/>
-          <w:sz w:val="28"/>
-        </w:rPr>
-        <w:t>SAMnt</w:t>
-      </w:r>
-      <w:proofErr w:type="spellEnd"/>
-      <w:r>
-        <w:rPr>
-          <w:rFonts w:ascii="Segoe UI Light" w:hAnsi="Segoe UI Light"/>
-          <w:sz w:val="28"/>
-        </w:rPr>
-        <w:t xml:space="preserve"> folder.</w:t>
+        <w:t>. Before compiling, create a new environment variable SAMNTDIR that points to the local SAMnt folder.</w:t>
       </w:r>
     </w:p>
     <w:p>
@@ -1181,9 +1287,10 @@
           <w:rFonts w:ascii="Segoe UI Light" w:hAnsi="Segoe UI Light"/>
           <w:sz w:val="28"/>
         </w:rPr>
+        <w:lastRenderedPageBreak/>
         <w:t xml:space="preserve"> Check out the SSC SDK from </w:t>
       </w:r>
-      <w:hyperlink r:id="rId12" w:history="1">
+      <w:hyperlink r:id="rId16" w:history="1">
         <w:r>
           <w:rPr>
             <w:rStyle w:val="Hyperlink"/>
@@ -1322,39 +1429,7 @@
           <w:rFonts w:ascii="Segoe UI Light" w:hAnsi="Segoe UI Light"/>
           <w:sz w:val="28"/>
         </w:rPr>
-        <w:t xml:space="preserve">  The </w:t>
-      </w:r>
-      <w:proofErr w:type="spellStart"/>
-      <w:r>
-        <w:rPr>
-          <w:rFonts w:ascii="Segoe UI Light" w:hAnsi="Segoe UI Light"/>
-          <w:sz w:val="28"/>
-        </w:rPr>
-        <w:t>SAMnt</w:t>
-      </w:r>
-      <w:proofErr w:type="spellEnd"/>
-      <w:r>
-        <w:rPr>
-          <w:rFonts w:ascii="Segoe UI Light" w:hAnsi="Segoe UI Light"/>
-          <w:sz w:val="28"/>
-        </w:rPr>
-        <w:t xml:space="preserve"> SVN contains precompiled binaries for </w:t>
-      </w:r>
-      <w:proofErr w:type="spellStart"/>
-      <w:r>
-        <w:rPr>
-          <w:rFonts w:ascii="Segoe UI Light" w:hAnsi="Segoe UI Light"/>
-          <w:sz w:val="28"/>
-        </w:rPr>
-        <w:t>libcurl</w:t>
-      </w:r>
-      <w:proofErr w:type="spellEnd"/>
-      <w:r>
-        <w:rPr>
-          <w:rFonts w:ascii="Segoe UI Light" w:hAnsi="Segoe UI Light"/>
-          <w:sz w:val="28"/>
-        </w:rPr>
-        <w:t xml:space="preserve"> which SAM uses to access the internet.  Simply copy everything in SAMNTDIR\</w:t>
+        <w:t xml:space="preserve">  The SAMnt SVN contains precompiled binaries for libcurl which SAM uses to access the internet.  Simply copy everything in SAMNTDIR\</w:t>
       </w:r>
       <w:r>
         <w:rPr>

</xml_diff>

<commit_message>
Updated instructions to include Developer Key addition to registry
</commit_message>
<xml_diff>
--- a/vc2013_wx3/Getting started with Visual Studio 2013 Express and wxWidgets 3.docx
+++ b/vc2013_wx3/Getting started with Visual Studio 2013 Express and wxWidgets 3.docx
@@ -113,7 +113,25 @@
                                 <w:color w:val="FFFFFF" w:themeColor="background1"/>
                                 <w:sz w:val="36"/>
                               </w:rPr>
-                              <w:t>13 and wxWidgets 3</w:t>
+                              <w:t xml:space="preserve">13 and </w:t>
+                            </w:r>
+                            <w:proofErr w:type="spellStart"/>
+                            <w:r>
+                              <w:rPr>
+                                <w:rFonts w:ascii="Segoe UI Light" w:hAnsi="Segoe UI Light"/>
+                                <w:color w:val="FFFFFF" w:themeColor="background1"/>
+                                <w:sz w:val="36"/>
+                              </w:rPr>
+                              <w:t>wxWidgets</w:t>
+                            </w:r>
+                            <w:proofErr w:type="spellEnd"/>
+                            <w:r>
+                              <w:rPr>
+                                <w:rFonts w:ascii="Segoe UI Light" w:hAnsi="Segoe UI Light"/>
+                                <w:color w:val="FFFFFF" w:themeColor="background1"/>
+                                <w:sz w:val="36"/>
+                              </w:rPr>
+                              <w:t xml:space="preserve"> 3</w:t>
                             </w:r>
                             <w:r>
                               <w:rPr>
@@ -332,8 +350,6 @@
         </w:rPr>
         <w:t xml:space="preserve">8 December </w:t>
       </w:r>
-      <w:bookmarkStart w:id="0" w:name="_GoBack"/>
-      <w:bookmarkEnd w:id="0"/>
       <w:r>
         <w:rPr>
           <w:rFonts w:ascii="Segoe UI Light" w:hAnsi="Segoe UI Light"/>
@@ -399,7 +415,71 @@
           <w:rFonts w:ascii="Segoe UI Light" w:hAnsi="Segoe UI Light"/>
           <w:sz w:val="28"/>
         </w:rPr>
-        <w:t xml:space="preserve">. Usually it is more reliable to download the .iso disk image, and then use a utility like WinCDEmu to mount the .iso image to a virtual drive.  You can download WinCDEmu from </w:t>
+        <w:t>. Usually it is more reliable to download the .</w:t>
+      </w:r>
+      <w:proofErr w:type="spellStart"/>
+      <w:r>
+        <w:rPr>
+          <w:rFonts w:ascii="Segoe UI Light" w:hAnsi="Segoe UI Light"/>
+          <w:sz w:val="28"/>
+        </w:rPr>
+        <w:t>iso</w:t>
+      </w:r>
+      <w:proofErr w:type="spellEnd"/>
+      <w:r>
+        <w:rPr>
+          <w:rFonts w:ascii="Segoe UI Light" w:hAnsi="Segoe UI Light"/>
+          <w:sz w:val="28"/>
+        </w:rPr>
+        <w:t xml:space="preserve"> disk image, and then use a utility like </w:t>
+      </w:r>
+      <w:proofErr w:type="spellStart"/>
+      <w:r>
+        <w:rPr>
+          <w:rFonts w:ascii="Segoe UI Light" w:hAnsi="Segoe UI Light"/>
+          <w:sz w:val="28"/>
+        </w:rPr>
+        <w:t>WinCDEmu</w:t>
+      </w:r>
+      <w:proofErr w:type="spellEnd"/>
+      <w:r>
+        <w:rPr>
+          <w:rFonts w:ascii="Segoe UI Light" w:hAnsi="Segoe UI Light"/>
+          <w:sz w:val="28"/>
+        </w:rPr>
+        <w:t xml:space="preserve"> to mount the .</w:t>
+      </w:r>
+      <w:proofErr w:type="spellStart"/>
+      <w:r>
+        <w:rPr>
+          <w:rFonts w:ascii="Segoe UI Light" w:hAnsi="Segoe UI Light"/>
+          <w:sz w:val="28"/>
+        </w:rPr>
+        <w:t>iso</w:t>
+      </w:r>
+      <w:proofErr w:type="spellEnd"/>
+      <w:r>
+        <w:rPr>
+          <w:rFonts w:ascii="Segoe UI Light" w:hAnsi="Segoe UI Light"/>
+          <w:sz w:val="28"/>
+        </w:rPr>
+        <w:t xml:space="preserve"> image to a virtual drive.  You can download </w:t>
+      </w:r>
+      <w:proofErr w:type="spellStart"/>
+      <w:r>
+        <w:rPr>
+          <w:rFonts w:ascii="Segoe UI Light" w:hAnsi="Segoe UI Light"/>
+          <w:sz w:val="28"/>
+        </w:rPr>
+        <w:t>WinCDEmu</w:t>
+      </w:r>
+      <w:proofErr w:type="spellEnd"/>
+      <w:r>
+        <w:rPr>
+          <w:rFonts w:ascii="Segoe UI Light" w:hAnsi="Segoe UI Light"/>
+          <w:sz w:val="28"/>
+        </w:rPr>
+        <w:t xml:space="preserve"> from </w:t>
       </w:r>
       <w:hyperlink r:id="rId7" w:history="1">
         <w:r>
@@ -456,7 +536,23 @@
           <w:rFonts w:ascii="Segoe UI Light" w:hAnsi="Segoe UI Light"/>
           <w:sz w:val="28"/>
         </w:rPr>
-        <w:t xml:space="preserve">Download wxWidgets </w:t>
+        <w:t xml:space="preserve">Download </w:t>
+      </w:r>
+      <w:proofErr w:type="spellStart"/>
+      <w:r>
+        <w:rPr>
+          <w:rFonts w:ascii="Segoe UI Light" w:hAnsi="Segoe UI Light"/>
+          <w:sz w:val="28"/>
+        </w:rPr>
+        <w:t>wxWidgets</w:t>
+      </w:r>
+      <w:proofErr w:type="spellEnd"/>
+      <w:r>
+        <w:rPr>
+          <w:rFonts w:ascii="Segoe UI Light" w:hAnsi="Segoe UI Light"/>
+          <w:sz w:val="28"/>
+        </w:rPr>
+        <w:t xml:space="preserve"> </w:t>
       </w:r>
       <w:r>
         <w:rPr>
@@ -614,7 +710,23 @@
           <w:rFonts w:ascii="Segoe UI Light" w:hAnsi="Segoe UI Light"/>
           <w:sz w:val="28"/>
         </w:rPr>
-        <w:t xml:space="preserve">Implement a fix for the wxGraphicsPath issue.  See related discussion at </w:t>
+        <w:t xml:space="preserve">Implement a fix for the </w:t>
+      </w:r>
+      <w:proofErr w:type="spellStart"/>
+      <w:r>
+        <w:rPr>
+          <w:rFonts w:ascii="Segoe UI Light" w:hAnsi="Segoe UI Light"/>
+          <w:sz w:val="28"/>
+        </w:rPr>
+        <w:t>wxGraphicsPath</w:t>
+      </w:r>
+      <w:proofErr w:type="spellEnd"/>
+      <w:r>
+        <w:rPr>
+          <w:rFonts w:ascii="Segoe UI Light" w:hAnsi="Segoe UI Light"/>
+          <w:sz w:val="28"/>
+        </w:rPr>
+        <w:t xml:space="preserve"> issue.  See related discussion at </w:t>
       </w:r>
       <w:hyperlink r:id="rId9" w:history="1">
         <w:r>
@@ -860,14 +972,39 @@
           <w:rFonts w:ascii="Segoe UI Light" w:hAnsi="Segoe UI Light"/>
           <w:sz w:val="28"/>
         </w:rPr>
-        <w:t>that calls wxSetP</w:t>
-      </w:r>
-      <w:r>
-        <w:rPr>
-          <w:rFonts w:ascii="Segoe UI Light" w:hAnsi="Segoe UI Light"/>
-          <w:sz w:val="28"/>
-        </w:rPr>
-        <w:t>rocessDPIAware()</w:t>
+        <w:t xml:space="preserve">that calls </w:t>
+      </w:r>
+      <w:proofErr w:type="spellStart"/>
+      <w:proofErr w:type="gramStart"/>
+      <w:r>
+        <w:rPr>
+          <w:rFonts w:ascii="Segoe UI Light" w:hAnsi="Segoe UI Light"/>
+          <w:sz w:val="28"/>
+        </w:rPr>
+        <w:t>wxSetP</w:t>
+      </w:r>
+      <w:r>
+        <w:rPr>
+          <w:rFonts w:ascii="Segoe UI Light" w:hAnsi="Segoe UI Light"/>
+          <w:sz w:val="28"/>
+        </w:rPr>
+        <w:t>rocessDPIAware</w:t>
+      </w:r>
+      <w:proofErr w:type="spellEnd"/>
+      <w:r>
+        <w:rPr>
+          <w:rFonts w:ascii="Segoe UI Light" w:hAnsi="Segoe UI Light"/>
+          <w:sz w:val="28"/>
+        </w:rPr>
+        <w:t>(</w:t>
+      </w:r>
+      <w:proofErr w:type="gramEnd"/>
+      <w:r>
+        <w:rPr>
+          <w:rFonts w:ascii="Segoe UI Light" w:hAnsi="Segoe UI Light"/>
+          <w:sz w:val="28"/>
+        </w:rPr>
+        <w:t>)</w:t>
       </w:r>
       <w:r>
         <w:rPr>
@@ -970,12 +1107,21 @@
         </w:rPr>
         <w:t xml:space="preserve">Note: </w:t>
       </w:r>
-      <w:r>
-        <w:rPr>
-          <w:rFonts w:ascii="Segoe UI Light" w:hAnsi="Segoe UI Light"/>
-          <w:sz w:val="28"/>
-        </w:rPr>
-        <w:t xml:space="preserve">wxWidgets </w:t>
+      <w:proofErr w:type="spellStart"/>
+      <w:r>
+        <w:rPr>
+          <w:rFonts w:ascii="Segoe UI Light" w:hAnsi="Segoe UI Light"/>
+          <w:sz w:val="28"/>
+        </w:rPr>
+        <w:t>wxWidgets</w:t>
+      </w:r>
+      <w:proofErr w:type="spellEnd"/>
+      <w:r>
+        <w:rPr>
+          <w:rFonts w:ascii="Segoe UI Light" w:hAnsi="Segoe UI Light"/>
+          <w:sz w:val="28"/>
+        </w:rPr>
+        <w:t xml:space="preserve"> </w:t>
       </w:r>
       <w:r>
         <w:rPr>
@@ -989,7 +1135,23 @@
           <w:rFonts w:ascii="Segoe UI Light" w:hAnsi="Segoe UI Light"/>
           <w:sz w:val="28"/>
         </w:rPr>
-        <w:t xml:space="preserve"> does not require a separate folder for the 64-bit build anymore.  The libraries for 32-bit go into lib\vc_lib and 64-bit into lib\vc_x64_lib.</w:t>
+        <w:t xml:space="preserve"> does not require a separate folder for the 64-bit build anymore.  The libraries for 32-bit go into lib\</w:t>
+      </w:r>
+      <w:proofErr w:type="spellStart"/>
+      <w:r>
+        <w:rPr>
+          <w:rFonts w:ascii="Segoe UI Light" w:hAnsi="Segoe UI Light"/>
+          <w:sz w:val="28"/>
+        </w:rPr>
+        <w:t>vc_lib</w:t>
+      </w:r>
+      <w:proofErr w:type="spellEnd"/>
+      <w:r>
+        <w:rPr>
+          <w:rFonts w:ascii="Segoe UI Light" w:hAnsi="Segoe UI Light"/>
+          <w:sz w:val="28"/>
+        </w:rPr>
+        <w:t xml:space="preserve"> and 64-bit into lib\vc_x64_lib.</w:t>
       </w:r>
     </w:p>
     <w:p>
@@ -1090,12 +1252,21 @@
         </w:rPr>
         <w:t xml:space="preserve"> </w:t>
       </w:r>
-      <w:r>
-        <w:rPr>
-          <w:rFonts w:ascii="Segoe UI Light" w:hAnsi="Segoe UI Light"/>
-          <w:sz w:val="28"/>
-        </w:rPr>
-        <w:t xml:space="preserve">There’s a folder called vc2013_wx3 with </w:t>
+      <w:proofErr w:type="gramStart"/>
+      <w:r>
+        <w:rPr>
+          <w:rFonts w:ascii="Segoe UI Light" w:hAnsi="Segoe UI Light"/>
+          <w:sz w:val="28"/>
+        </w:rPr>
+        <w:t>There’s</w:t>
+      </w:r>
+      <w:proofErr w:type="gramEnd"/>
+      <w:r>
+        <w:rPr>
+          <w:rFonts w:ascii="Segoe UI Light" w:hAnsi="Segoe UI Light"/>
+          <w:sz w:val="28"/>
+        </w:rPr>
+        <w:t xml:space="preserve"> a folder called vc2013_wx3 with </w:t>
       </w:r>
       <w:r>
         <w:rPr>
@@ -1123,7 +1294,23 @@
           <w:rFonts w:ascii="Segoe UI Light" w:hAnsi="Segoe UI Light"/>
           <w:sz w:val="28"/>
         </w:rPr>
-        <w:t>lkvc13wx3d.lib, lkvc13wx3x64.lib, and lkvc13wx3x64d.lib will be created in the “lk” folder.</w:t>
+        <w:t>lkvc13wx3d.lib, lkvc13wx3x64.lib, and lkvc13wx3x64d.lib will be created in the “</w:t>
+      </w:r>
+      <w:proofErr w:type="spellStart"/>
+      <w:r>
+        <w:rPr>
+          <w:rFonts w:ascii="Segoe UI Light" w:hAnsi="Segoe UI Light"/>
+          <w:sz w:val="28"/>
+        </w:rPr>
+        <w:t>lk</w:t>
+      </w:r>
+      <w:proofErr w:type="spellEnd"/>
+      <w:r>
+        <w:rPr>
+          <w:rFonts w:ascii="Segoe UI Light" w:hAnsi="Segoe UI Light"/>
+          <w:sz w:val="28"/>
+        </w:rPr>
+        <w:t>” folder.</w:t>
       </w:r>
       <w:r>
         <w:rPr>
@@ -1150,7 +1337,39 @@
           <w:rFonts w:ascii="Segoe UI Light" w:hAnsi="Segoe UI Light"/>
           <w:sz w:val="28"/>
         </w:rPr>
-        <w:t xml:space="preserve">Check out the wxWidgets Extensions (wex) library from </w:t>
+        <w:t xml:space="preserve">Check out the </w:t>
+      </w:r>
+      <w:proofErr w:type="spellStart"/>
+      <w:r>
+        <w:rPr>
+          <w:rFonts w:ascii="Segoe UI Light" w:hAnsi="Segoe UI Light"/>
+          <w:sz w:val="28"/>
+        </w:rPr>
+        <w:t>wxWidgets</w:t>
+      </w:r>
+      <w:proofErr w:type="spellEnd"/>
+      <w:r>
+        <w:rPr>
+          <w:rFonts w:ascii="Segoe UI Light" w:hAnsi="Segoe UI Light"/>
+          <w:sz w:val="28"/>
+        </w:rPr>
+        <w:t xml:space="preserve"> Extensions (</w:t>
+      </w:r>
+      <w:proofErr w:type="spellStart"/>
+      <w:r>
+        <w:rPr>
+          <w:rFonts w:ascii="Segoe UI Light" w:hAnsi="Segoe UI Light"/>
+          <w:sz w:val="28"/>
+        </w:rPr>
+        <w:t>wex</w:t>
+      </w:r>
+      <w:proofErr w:type="spellEnd"/>
+      <w:r>
+        <w:rPr>
+          <w:rFonts w:ascii="Segoe UI Light" w:hAnsi="Segoe UI Light"/>
+          <w:sz w:val="28"/>
+        </w:rPr>
+        <w:t xml:space="preserve">) library from </w:t>
       </w:r>
       <w:hyperlink r:id="rId14" w:history="1">
         <w:r>
@@ -1216,7 +1435,23 @@
           <w:rFonts w:ascii="Segoe UI Light" w:hAnsi="Segoe UI Light"/>
           <w:sz w:val="28"/>
         </w:rPr>
-        <w:t>wexvc13wx3x64.lib, and wexvc13wx3x64d.lib will be created in the wex folder, and dview{x64}.exe and sandbox{x64}.exe will exist in the project solution folder.  Both of the executables should run fine.</w:t>
+        <w:t xml:space="preserve">wexvc13wx3x64.lib, and wexvc13wx3x64d.lib will be created in the </w:t>
+      </w:r>
+      <w:proofErr w:type="spellStart"/>
+      <w:r>
+        <w:rPr>
+          <w:rFonts w:ascii="Segoe UI Light" w:hAnsi="Segoe UI Light"/>
+          <w:sz w:val="28"/>
+        </w:rPr>
+        <w:t>wex</w:t>
+      </w:r>
+      <w:proofErr w:type="spellEnd"/>
+      <w:r>
+        <w:rPr>
+          <w:rFonts w:ascii="Segoe UI Light" w:hAnsi="Segoe UI Light"/>
+          <w:sz w:val="28"/>
+        </w:rPr>
+        <w:t xml:space="preserve"> folder, and dview{x64}.exe and sandbox{x64}.exe will exist in the project solution folder.  Both of the executables should run fine.</w:t>
       </w:r>
       <w:r>
         <w:rPr>
@@ -1250,7 +1485,23 @@
           <w:rFonts w:ascii="Segoe UI Light" w:hAnsi="Segoe UI Light"/>
           <w:sz w:val="28"/>
         </w:rPr>
-        <w:t xml:space="preserve">Check out SAMnt from </w:t>
+        <w:t xml:space="preserve">Check out </w:t>
+      </w:r>
+      <w:proofErr w:type="spellStart"/>
+      <w:r>
+        <w:rPr>
+          <w:rFonts w:ascii="Segoe UI Light" w:hAnsi="Segoe UI Light"/>
+          <w:sz w:val="28"/>
+        </w:rPr>
+        <w:t>SAMnt</w:t>
+      </w:r>
+      <w:proofErr w:type="spellEnd"/>
+      <w:r>
+        <w:rPr>
+          <w:rFonts w:ascii="Segoe UI Light" w:hAnsi="Segoe UI Light"/>
+          <w:sz w:val="28"/>
+        </w:rPr>
+        <w:t xml:space="preserve"> from </w:t>
       </w:r>
       <w:hyperlink r:id="rId15" w:history="1">
         <w:r>
@@ -1267,7 +1518,39 @@
           <w:rFonts w:ascii="Segoe UI Light" w:hAnsi="Segoe UI Light"/>
           <w:sz w:val="28"/>
         </w:rPr>
-        <w:t>. Before compiling, create a new environment variable SAMNTDIR that points to the local SAMnt folder.</w:t>
+        <w:t xml:space="preserve">. Before compiling, </w:t>
+      </w:r>
+      <w:proofErr w:type="gramStart"/>
+      <w:r>
+        <w:rPr>
+          <w:rFonts w:ascii="Segoe UI Light" w:hAnsi="Segoe UI Light"/>
+          <w:sz w:val="28"/>
+        </w:rPr>
+        <w:t>create</w:t>
+      </w:r>
+      <w:proofErr w:type="gramEnd"/>
+      <w:r>
+        <w:rPr>
+          <w:rFonts w:ascii="Segoe UI Light" w:hAnsi="Segoe UI Light"/>
+          <w:sz w:val="28"/>
+        </w:rPr>
+        <w:t xml:space="preserve"> a new environment variable SAMNTDIR that points to the local </w:t>
+      </w:r>
+      <w:proofErr w:type="spellStart"/>
+      <w:r>
+        <w:rPr>
+          <w:rFonts w:ascii="Segoe UI Light" w:hAnsi="Segoe UI Light"/>
+          <w:sz w:val="28"/>
+        </w:rPr>
+        <w:t>SAMnt</w:t>
+      </w:r>
+      <w:proofErr w:type="spellEnd"/>
+      <w:r>
+        <w:rPr>
+          <w:rFonts w:ascii="Segoe UI Light" w:hAnsi="Segoe UI Light"/>
+          <w:sz w:val="28"/>
+        </w:rPr>
+        <w:t xml:space="preserve"> folder.</w:t>
       </w:r>
     </w:p>
     <w:p>
@@ -1429,7 +1712,39 @@
           <w:rFonts w:ascii="Segoe UI Light" w:hAnsi="Segoe UI Light"/>
           <w:sz w:val="28"/>
         </w:rPr>
-        <w:t xml:space="preserve">  The SAMnt SVN contains precompiled binaries for libcurl which SAM uses to access the internet.  Simply copy everything in SAMNTDIR\</w:t>
+        <w:t xml:space="preserve">  The </w:t>
+      </w:r>
+      <w:proofErr w:type="spellStart"/>
+      <w:r>
+        <w:rPr>
+          <w:rFonts w:ascii="Segoe UI Light" w:hAnsi="Segoe UI Light"/>
+          <w:sz w:val="28"/>
+        </w:rPr>
+        <w:t>SAMnt</w:t>
+      </w:r>
+      <w:proofErr w:type="spellEnd"/>
+      <w:r>
+        <w:rPr>
+          <w:rFonts w:ascii="Segoe UI Light" w:hAnsi="Segoe UI Light"/>
+          <w:sz w:val="28"/>
+        </w:rPr>
+        <w:t xml:space="preserve"> SVN contains precompiled binaries for </w:t>
+      </w:r>
+      <w:proofErr w:type="spellStart"/>
+      <w:r>
+        <w:rPr>
+          <w:rFonts w:ascii="Segoe UI Light" w:hAnsi="Segoe UI Light"/>
+          <w:sz w:val="28"/>
+        </w:rPr>
+        <w:t>libcurl</w:t>
+      </w:r>
+      <w:proofErr w:type="spellEnd"/>
+      <w:r>
+        <w:rPr>
+          <w:rFonts w:ascii="Segoe UI Light" w:hAnsi="Segoe UI Light"/>
+          <w:sz w:val="28"/>
+        </w:rPr>
+        <w:t xml:space="preserve"> which SAM uses to access the internet.  Simply copy everything in SAMNTDIR\</w:t>
       </w:r>
       <w:r>
         <w:rPr>
@@ -1449,6 +1764,172 @@
     <w:p>
       <w:pPr>
         <w:pStyle w:val="ListParagraph"/>
+        <w:numPr>
+          <w:ilvl w:val="0"/>
+          <w:numId w:val="1"/>
+        </w:numPr>
+        <w:rPr>
+          <w:rFonts w:ascii="Segoe UI Light" w:hAnsi="Segoe UI Light"/>
+          <w:sz w:val="28"/>
+        </w:rPr>
+      </w:pPr>
+      <w:r>
+        <w:rPr>
+          <w:rFonts w:ascii="Segoe UI Light" w:hAnsi="Segoe UI Light"/>
+          <w:sz w:val="28"/>
+        </w:rPr>
+        <w:t xml:space="preserve">  To get around the authentication process (which will otherwise occur every time you rebuild SAM), you must modify the registry.  </w:t>
+      </w:r>
+    </w:p>
+    <w:p>
+      <w:pPr>
+        <w:pStyle w:val="ListParagraph"/>
+        <w:numPr>
+          <w:ilvl w:val="1"/>
+          <w:numId w:val="1"/>
+        </w:numPr>
+        <w:rPr>
+          <w:rFonts w:ascii="Segoe UI Light" w:hAnsi="Segoe UI Light"/>
+          <w:sz w:val="28"/>
+        </w:rPr>
+      </w:pPr>
+      <w:r>
+        <w:rPr>
+          <w:rFonts w:ascii="Segoe UI Light" w:hAnsi="Segoe UI Light"/>
+          <w:sz w:val="28"/>
+        </w:rPr>
+        <w:t>Click on the Windows button in the bottom left of the desktop.  In the white search bar, type</w:t>
+      </w:r>
+      <w:r>
+        <w:rPr>
+          <w:rFonts w:ascii="Segoe UI Light" w:hAnsi="Segoe UI Light"/>
+          <w:sz w:val="28"/>
+        </w:rPr>
+        <w:t>:</w:t>
+      </w:r>
+      <w:r>
+        <w:rPr>
+          <w:rFonts w:ascii="Segoe UI Light" w:hAnsi="Segoe UI Light"/>
+          <w:sz w:val="28"/>
+        </w:rPr>
+        <w:t xml:space="preserve"> </w:t>
+      </w:r>
+      <w:proofErr w:type="spellStart"/>
+      <w:r>
+        <w:rPr>
+          <w:rFonts w:ascii="Segoe UI Light" w:hAnsi="Segoe UI Light"/>
+          <w:sz w:val="28"/>
+        </w:rPr>
+        <w:t>regedit</w:t>
+      </w:r>
+      <w:proofErr w:type="spellEnd"/>
+    </w:p>
+    <w:p>
+      <w:pPr>
+        <w:pStyle w:val="ListParagraph"/>
+        <w:numPr>
+          <w:ilvl w:val="1"/>
+          <w:numId w:val="1"/>
+        </w:numPr>
+        <w:rPr>
+          <w:rFonts w:ascii="Segoe UI Light" w:hAnsi="Segoe UI Light"/>
+          <w:sz w:val="28"/>
+        </w:rPr>
+      </w:pPr>
+      <w:r>
+        <w:rPr>
+          <w:rFonts w:ascii="Segoe UI Light" w:hAnsi="Segoe UI Light"/>
+          <w:sz w:val="28"/>
+        </w:rPr>
+        <w:t xml:space="preserve">Open the folder HKEY_CURRENT_USER -&gt; Software -&gt; NREL -&gt; </w:t>
+      </w:r>
+      <w:proofErr w:type="spellStart"/>
+      <w:r>
+        <w:rPr>
+          <w:rFonts w:ascii="Segoe UI Light" w:hAnsi="Segoe UI Light"/>
+          <w:sz w:val="28"/>
+        </w:rPr>
+        <w:t>SAMnt</w:t>
+      </w:r>
+      <w:proofErr w:type="spellEnd"/>
+    </w:p>
+    <w:p>
+      <w:pPr>
+        <w:pStyle w:val="ListParagraph"/>
+        <w:numPr>
+          <w:ilvl w:val="1"/>
+          <w:numId w:val="1"/>
+        </w:numPr>
+        <w:rPr>
+          <w:rFonts w:ascii="Segoe UI Light" w:hAnsi="Segoe UI Light"/>
+          <w:sz w:val="28"/>
+        </w:rPr>
+      </w:pPr>
+      <w:r>
+        <w:rPr>
+          <w:rFonts w:ascii="Segoe UI Light" w:hAnsi="Segoe UI Light"/>
+          <w:sz w:val="28"/>
+        </w:rPr>
+        <w:t>In the right side of the registry editor, right click and select New-&gt;String-Value</w:t>
+      </w:r>
+    </w:p>
+    <w:p>
+      <w:pPr>
+        <w:pStyle w:val="ListParagraph"/>
+        <w:numPr>
+          <w:ilvl w:val="1"/>
+          <w:numId w:val="1"/>
+        </w:numPr>
+        <w:rPr>
+          <w:rFonts w:ascii="Segoe UI Light" w:hAnsi="Segoe UI Light"/>
+          <w:sz w:val="28"/>
+        </w:rPr>
+      </w:pPr>
+      <w:r>
+        <w:rPr>
+          <w:rFonts w:ascii="Segoe UI Light" w:hAnsi="Segoe UI Light"/>
+          <w:sz w:val="28"/>
+        </w:rPr>
+        <w:t>Name the new string: developer-registration</w:t>
+      </w:r>
+    </w:p>
+    <w:p>
+      <w:pPr>
+        <w:pStyle w:val="ListParagraph"/>
+        <w:numPr>
+          <w:ilvl w:val="1"/>
+          <w:numId w:val="1"/>
+        </w:numPr>
+        <w:rPr>
+          <w:rFonts w:ascii="Segoe UI Light" w:hAnsi="Segoe UI Light"/>
+          <w:sz w:val="28"/>
+        </w:rPr>
+      </w:pPr>
+      <w:r>
+        <w:rPr>
+          <w:rFonts w:ascii="Segoe UI Light" w:hAnsi="Segoe UI Light"/>
+          <w:sz w:val="28"/>
+        </w:rPr>
+        <w:t xml:space="preserve">Right click on the new string and click “Modify”.  Enter </w:t>
+      </w:r>
+      <w:r>
+        <w:rPr>
+          <w:rFonts w:ascii="Segoe UI Light" w:hAnsi="Segoe UI Light"/>
+          <w:sz w:val="28"/>
+        </w:rPr>
+        <w:t>09332s</w:t>
+      </w:r>
+      <w:r>
+        <w:rPr>
+          <w:rFonts w:ascii="Segoe UI Light" w:hAnsi="Segoe UI Light"/>
+          <w:sz w:val="28"/>
+        </w:rPr>
+        <w:t xml:space="preserve"> into the box.</w:t>
+      </w:r>
+    </w:p>
+    <w:p>
+      <w:pPr>
+        <w:pStyle w:val="ListParagraph"/>
         <w:rPr>
           <w:rFonts w:ascii="Segoe UI Light" w:hAnsi="Segoe UI Light"/>
           <w:sz w:val="28"/>
@@ -1473,11 +1954,31 @@
     </w:p>
     <w:p>
       <w:pPr>
-        <w:rPr>
-          <w:rFonts w:ascii="Segoe UI Light" w:hAnsi="Segoe UI Light"/>
-          <w:sz w:val="28"/>
-        </w:rPr>
-      </w:pPr>
+        <w:jc w:val="center"/>
+        <w:rPr>
+          <w:rFonts w:ascii="Segoe UI Light" w:hAnsi="Segoe UI Light"/>
+          <w:sz w:val="28"/>
+        </w:rPr>
+      </w:pPr>
+    </w:p>
+    <w:p>
+      <w:pPr>
+        <w:jc w:val="center"/>
+        <w:rPr>
+          <w:rFonts w:ascii="Segoe UI Light" w:hAnsi="Segoe UI Light"/>
+          <w:sz w:val="28"/>
+        </w:rPr>
+      </w:pPr>
+    </w:p>
+    <w:p>
+      <w:pPr>
+        <w:rPr>
+          <w:rFonts w:ascii="Segoe UI Light" w:hAnsi="Segoe UI Light"/>
+          <w:sz w:val="28"/>
+        </w:rPr>
+      </w:pPr>
+      <w:bookmarkStart w:id="0" w:name="_GoBack"/>
+      <w:bookmarkEnd w:id="0"/>
     </w:p>
     <w:sectPr>
       <w:pgSz w:w="12240" w:h="15840"/>

</xml_diff>